<commit_message>
Partie courbe & crypto rapport
</commit_message>
<xml_diff>
--- a/Rapport.docx
+++ b/Rapport.docx
@@ -213,7 +213,7 @@
                     <pic:cNvPicPr/>
                   </pic:nvPicPr>
                   <pic:blipFill>
-                    <a:blip r:embed="rId5"/>
+                    <a:blip r:embed="rId8"/>
                     <a:stretch>
                       <a:fillRect/>
                     </a:stretch>
@@ -513,37 +513,1602 @@
         </w:rPr>
         <w:t>Conclusion</w:t>
       </w:r>
+    </w:p>
+    <w:p>
+      <w:pPr>
+        <w:tabs>
+          <w:tab w:val="left" w:pos="3549"/>
+        </w:tabs>
+        <w:rPr>
+          <w:rFonts w:ascii="Arial" w:hAnsi="Arial" w:cs="Arial"/>
+          <w:b/>
+          <w:color w:val="1F3864" w:themeColor="accent1" w:themeShade="80"/>
+          <w:sz w:val="40"/>
+        </w:rPr>
+      </w:pPr>
+      <w:r>
+        <w:rPr>
+          <w:rFonts w:ascii="Arial" w:hAnsi="Arial" w:cs="Arial"/>
+          <w:b/>
+          <w:color w:val="1F3864" w:themeColor="accent1" w:themeShade="80"/>
+          <w:sz w:val="40"/>
+        </w:rPr>
+        <w:tab/>
+      </w:r>
+    </w:p>
+    <w:p>
+      <w:pPr>
+        <w:tabs>
+          <w:tab w:val="left" w:pos="3549"/>
+        </w:tabs>
+        <w:rPr>
+          <w:rFonts w:ascii="Arial" w:hAnsi="Arial" w:cs="Arial"/>
+          <w:b/>
+          <w:color w:val="1F3864" w:themeColor="accent1" w:themeShade="80"/>
+          <w:sz w:val="40"/>
+        </w:rPr>
+      </w:pPr>
+    </w:p>
+    <w:p>
+      <w:pPr>
+        <w:jc w:val="center"/>
+        <w:rPr>
+          <w:rFonts w:ascii="Arial" w:hAnsi="Arial" w:cs="Arial"/>
+          <w:b/>
+          <w:color w:val="1F3864" w:themeColor="accent1" w:themeShade="80"/>
+          <w:sz w:val="44"/>
+        </w:rPr>
+      </w:pPr>
+      <w:r>
+        <w:rPr>
+          <w:rFonts w:ascii="Arial" w:hAnsi="Arial" w:cs="Arial"/>
+          <w:b/>
+          <w:color w:val="1F3864" w:themeColor="accent1" w:themeShade="80"/>
+          <w:sz w:val="44"/>
+        </w:rPr>
+        <w:lastRenderedPageBreak/>
+        <w:t>Présentation de la mission</w:t>
+      </w:r>
+    </w:p>
+    <w:p>
+      <w:pPr>
+        <w:jc w:val="center"/>
+        <w:rPr>
+          <w:rFonts w:ascii="Arial" w:hAnsi="Arial" w:cs="Arial"/>
+          <w:b/>
+          <w:color w:val="1F3864" w:themeColor="accent1" w:themeShade="80"/>
+          <w:sz w:val="44"/>
+        </w:rPr>
+      </w:pPr>
+    </w:p>
+    <w:p>
+      <w:pPr>
+        <w:rPr>
+          <w:rFonts w:ascii="Arial" w:hAnsi="Arial" w:cs="Arial"/>
+          <w:sz w:val="32"/>
+        </w:rPr>
+      </w:pPr>
+    </w:p>
+    <w:p>
+      <w:pPr>
+        <w:rPr>
+          <w:rFonts w:ascii="Arial" w:hAnsi="Arial" w:cs="Arial"/>
+          <w:sz w:val="32"/>
+        </w:rPr>
+      </w:pPr>
+      <w:r>
+        <w:rPr>
+          <w:rFonts w:ascii="Arial" w:hAnsi="Arial" w:cs="Arial"/>
+          <w:sz w:val="32"/>
+        </w:rPr>
+        <w:t xml:space="preserve">Nous avions pour objectif de créer une application pédagogique illustrant les calculs sur les courbes elliptiques et leur utilité dans le monde de la cryptographie. </w:t>
+      </w:r>
+    </w:p>
+    <w:p>
+      <w:pPr>
+        <w:rPr>
+          <w:rFonts w:ascii="Arial" w:hAnsi="Arial" w:cs="Arial"/>
+          <w:sz w:val="32"/>
+        </w:rPr>
+      </w:pPr>
+    </w:p>
+    <w:p>
+      <w:pPr>
+        <w:rPr>
+          <w:rFonts w:ascii="Arial" w:hAnsi="Arial" w:cs="Arial"/>
+          <w:sz w:val="32"/>
+        </w:rPr>
+      </w:pPr>
+      <w:r>
+        <w:rPr>
+          <w:rFonts w:ascii="Arial" w:hAnsi="Arial" w:cs="Arial"/>
+          <w:sz w:val="32"/>
+        </w:rPr>
+        <w:t xml:space="preserve">Cette application devait être pédagogique, c’est-à-dire pouvoir expliquer concrètement comment utiliser les courbes elliptiques et montrer la vitesse d’exécution </w:t>
+      </w:r>
+      <w:r>
+        <w:rPr>
+          <w:rFonts w:ascii="Arial" w:hAnsi="Arial" w:cs="Arial"/>
+          <w:sz w:val="32"/>
+        </w:rPr>
+        <w:t>des différentes opérations</w:t>
+      </w:r>
+      <w:r>
+        <w:rPr>
+          <w:rFonts w:ascii="Arial" w:hAnsi="Arial" w:cs="Arial"/>
+          <w:sz w:val="32"/>
+        </w:rPr>
+        <w:t>.</w:t>
+      </w:r>
+    </w:p>
+    <w:p>
+      <w:pPr>
+        <w:rPr>
+          <w:rFonts w:ascii="Arial" w:hAnsi="Arial" w:cs="Arial"/>
+          <w:sz w:val="32"/>
+        </w:rPr>
+      </w:pPr>
+    </w:p>
+    <w:p>
+      <w:pPr>
+        <w:rPr>
+          <w:rFonts w:ascii="Arial" w:hAnsi="Arial" w:cs="Arial"/>
+          <w:sz w:val="32"/>
+        </w:rPr>
+      </w:pPr>
+      <w:r>
+        <w:rPr>
+          <w:rFonts w:ascii="Arial" w:hAnsi="Arial" w:cs="Arial"/>
+          <w:sz w:val="32"/>
+        </w:rPr>
+        <w:t xml:space="preserve">Ces courbes n’étant pas très intuitives, </w:t>
+      </w:r>
+      <w:r>
+        <w:rPr>
+          <w:rFonts w:ascii="Arial" w:hAnsi="Arial" w:cs="Arial"/>
+          <w:sz w:val="32"/>
+        </w:rPr>
+        <w:t>nous devions</w:t>
+      </w:r>
+      <w:r>
+        <w:rPr>
+          <w:rFonts w:ascii="Arial" w:hAnsi="Arial" w:cs="Arial"/>
+          <w:sz w:val="32"/>
+        </w:rPr>
+        <w:t xml:space="preserve"> </w:t>
+      </w:r>
+      <w:r>
+        <w:rPr>
+          <w:rFonts w:ascii="Arial" w:hAnsi="Arial" w:cs="Arial"/>
+          <w:sz w:val="32"/>
+        </w:rPr>
+        <w:t>produire</w:t>
+      </w:r>
+      <w:r>
+        <w:rPr>
+          <w:rFonts w:ascii="Arial" w:hAnsi="Arial" w:cs="Arial"/>
+          <w:sz w:val="32"/>
+        </w:rPr>
+        <w:t xml:space="preserve"> quelque chose de compréhensible pour des personnes </w:t>
+      </w:r>
+      <w:r>
+        <w:rPr>
+          <w:rFonts w:ascii="Arial" w:hAnsi="Arial" w:cs="Arial"/>
+          <w:sz w:val="32"/>
+        </w:rPr>
+        <w:t>dont ce n’est pas le domaine et faire en sorte qu’ils puissent les utiliser.</w:t>
+      </w:r>
+    </w:p>
+    <w:p>
+      <w:pPr>
+        <w:rPr>
+          <w:rFonts w:ascii="Arial" w:hAnsi="Arial" w:cs="Arial"/>
+          <w:sz w:val="32"/>
+        </w:rPr>
+      </w:pPr>
+    </w:p>
+    <w:p>
+      <w:pPr>
+        <w:rPr>
+          <w:rFonts w:ascii="Arial" w:hAnsi="Arial" w:cs="Arial"/>
+          <w:sz w:val="32"/>
+        </w:rPr>
+      </w:pPr>
+    </w:p>
+    <w:p>
+      <w:pPr>
+        <w:rPr>
+          <w:rFonts w:ascii="Arial" w:hAnsi="Arial" w:cs="Arial"/>
+          <w:sz w:val="32"/>
+        </w:rPr>
+      </w:pPr>
+    </w:p>
+    <w:p>
+      <w:pPr>
+        <w:rPr>
+          <w:rFonts w:ascii="Arial" w:hAnsi="Arial" w:cs="Arial"/>
+          <w:sz w:val="32"/>
+        </w:rPr>
+      </w:pPr>
+    </w:p>
+    <w:p>
+      <w:pPr>
+        <w:rPr>
+          <w:rFonts w:ascii="Arial" w:hAnsi="Arial" w:cs="Arial"/>
+          <w:sz w:val="32"/>
+        </w:rPr>
+      </w:pPr>
+    </w:p>
+    <w:p>
+      <w:pPr>
+        <w:rPr>
+          <w:rFonts w:ascii="Arial" w:hAnsi="Arial" w:cs="Arial"/>
+          <w:sz w:val="32"/>
+        </w:rPr>
+      </w:pPr>
+    </w:p>
+    <w:p>
+      <w:pPr>
+        <w:rPr>
+          <w:rFonts w:ascii="Arial" w:hAnsi="Arial" w:cs="Arial"/>
+          <w:sz w:val="32"/>
+        </w:rPr>
+      </w:pPr>
+    </w:p>
+    <w:p>
+      <w:pPr>
+        <w:rPr>
+          <w:rFonts w:ascii="Arial" w:hAnsi="Arial" w:cs="Arial"/>
+          <w:sz w:val="32"/>
+        </w:rPr>
+      </w:pPr>
+    </w:p>
+    <w:p>
+      <w:pPr>
+        <w:rPr>
+          <w:rFonts w:ascii="Arial" w:hAnsi="Arial" w:cs="Arial"/>
+          <w:sz w:val="32"/>
+        </w:rPr>
+      </w:pPr>
+    </w:p>
+    <w:p>
+      <w:pPr>
+        <w:rPr>
+          <w:rFonts w:ascii="Arial" w:hAnsi="Arial" w:cs="Arial"/>
+          <w:sz w:val="32"/>
+        </w:rPr>
+      </w:pPr>
+    </w:p>
+    <w:p>
+      <w:pPr>
+        <w:rPr>
+          <w:rFonts w:ascii="Arial" w:hAnsi="Arial" w:cs="Arial"/>
+          <w:sz w:val="32"/>
+        </w:rPr>
+      </w:pPr>
+    </w:p>
+    <w:p>
+      <w:pPr>
+        <w:rPr>
+          <w:rFonts w:ascii="Arial" w:hAnsi="Arial" w:cs="Arial"/>
+          <w:sz w:val="32"/>
+        </w:rPr>
+      </w:pPr>
+    </w:p>
+    <w:p>
+      <w:pPr>
+        <w:jc w:val="center"/>
+        <w:rPr>
+          <w:rFonts w:ascii="Arial" w:hAnsi="Arial" w:cs="Arial"/>
+          <w:b/>
+          <w:color w:val="1F3864" w:themeColor="accent1" w:themeShade="80"/>
+          <w:sz w:val="44"/>
+        </w:rPr>
+      </w:pPr>
+      <w:r>
+        <w:rPr>
+          <w:rFonts w:ascii="Arial" w:hAnsi="Arial" w:cs="Arial"/>
+          <w:b/>
+          <w:color w:val="1F3864" w:themeColor="accent1" w:themeShade="80"/>
+          <w:sz w:val="44"/>
+        </w:rPr>
+        <w:lastRenderedPageBreak/>
+        <w:t>Les courbes elliptiques et la cryptographie</w:t>
+      </w:r>
+    </w:p>
+    <w:p>
+      <w:pPr>
+        <w:jc w:val="center"/>
+        <w:rPr>
+          <w:rFonts w:ascii="Arial" w:hAnsi="Arial" w:cs="Arial"/>
+          <w:b/>
+          <w:color w:val="1F3864" w:themeColor="accent1" w:themeShade="80"/>
+          <w:sz w:val="44"/>
+        </w:rPr>
+      </w:pPr>
+    </w:p>
+    <w:p>
+      <w:pPr>
+        <w:rPr>
+          <w:rFonts w:ascii="Arial" w:hAnsi="Arial" w:cs="Arial"/>
+          <w:b/>
+          <w:color w:val="1F3864" w:themeColor="accent1" w:themeShade="80"/>
+          <w:sz w:val="44"/>
+        </w:rPr>
+      </w:pPr>
+    </w:p>
+    <w:p>
+      <w:pPr>
+        <w:rPr>
+          <w:rFonts w:ascii="Arial" w:hAnsi="Arial" w:cs="Arial"/>
+          <w:sz w:val="32"/>
+        </w:rPr>
+      </w:pPr>
+      <w:r>
+        <w:rPr>
+          <w:rFonts w:ascii="Arial" w:hAnsi="Arial" w:cs="Arial"/>
+          <w:sz w:val="32"/>
+        </w:rPr>
+        <w:t xml:space="preserve">La cryptographie sur les courbes elliptiques (ECC : </w:t>
+      </w:r>
+      <w:proofErr w:type="spellStart"/>
+      <w:r>
+        <w:rPr>
+          <w:rFonts w:ascii="Arial" w:hAnsi="Arial" w:cs="Arial"/>
+          <w:sz w:val="32"/>
+        </w:rPr>
+        <w:t>Elliptic</w:t>
+      </w:r>
+      <w:proofErr w:type="spellEnd"/>
+      <w:r>
+        <w:rPr>
+          <w:rFonts w:ascii="Arial" w:hAnsi="Arial" w:cs="Arial"/>
+          <w:sz w:val="32"/>
+        </w:rPr>
+        <w:t xml:space="preserve"> </w:t>
+      </w:r>
+      <w:proofErr w:type="spellStart"/>
+      <w:r>
+        <w:rPr>
+          <w:rFonts w:ascii="Arial" w:hAnsi="Arial" w:cs="Arial"/>
+          <w:sz w:val="32"/>
+        </w:rPr>
+        <w:t>Curve</w:t>
+      </w:r>
+      <w:proofErr w:type="spellEnd"/>
+      <w:r>
+        <w:rPr>
+          <w:rFonts w:ascii="Arial" w:hAnsi="Arial" w:cs="Arial"/>
+          <w:sz w:val="32"/>
+        </w:rPr>
+        <w:t xml:space="preserve"> </w:t>
+      </w:r>
+      <w:proofErr w:type="spellStart"/>
+      <w:r>
+        <w:rPr>
+          <w:rFonts w:ascii="Arial" w:hAnsi="Arial" w:cs="Arial"/>
+          <w:sz w:val="32"/>
+        </w:rPr>
+        <w:t>Cryptography</w:t>
+      </w:r>
+      <w:proofErr w:type="spellEnd"/>
+      <w:r>
+        <w:rPr>
+          <w:rFonts w:ascii="Arial" w:hAnsi="Arial" w:cs="Arial"/>
+          <w:sz w:val="32"/>
+        </w:rPr>
+        <w:t xml:space="preserve"> en anglais) est apparue en 1985, proposée par Victor S. Miller et Neal </w:t>
+      </w:r>
+      <w:proofErr w:type="spellStart"/>
+      <w:r>
+        <w:rPr>
+          <w:rFonts w:ascii="Arial" w:hAnsi="Arial" w:cs="Arial"/>
+          <w:sz w:val="32"/>
+        </w:rPr>
+        <w:t>Koblitz</w:t>
+      </w:r>
+      <w:proofErr w:type="spellEnd"/>
+      <w:r>
+        <w:rPr>
+          <w:rFonts w:ascii="Arial" w:hAnsi="Arial" w:cs="Arial"/>
+          <w:sz w:val="32"/>
+        </w:rPr>
+        <w:t xml:space="preserve"> en 1987</w:t>
+      </w:r>
+      <w:r>
+        <w:rPr>
+          <w:rFonts w:ascii="Arial" w:hAnsi="Arial" w:cs="Arial"/>
+          <w:sz w:val="32"/>
+        </w:rPr>
+        <w:t>.</w:t>
+      </w:r>
+      <w:r>
+        <w:rPr>
+          <w:rFonts w:ascii="Arial" w:hAnsi="Arial" w:cs="Arial"/>
+          <w:sz w:val="32"/>
+        </w:rPr>
+        <w:t xml:space="preserve"> </w:t>
+      </w:r>
+    </w:p>
+    <w:p>
+      <w:pPr>
+        <w:rPr>
+          <w:rFonts w:ascii="Arial" w:hAnsi="Arial" w:cs="Arial"/>
+          <w:sz w:val="32"/>
+        </w:rPr>
+      </w:pPr>
+      <w:r>
+        <w:rPr>
+          <w:rFonts w:ascii="Arial" w:hAnsi="Arial" w:cs="Arial"/>
+          <w:sz w:val="32"/>
+        </w:rPr>
+        <w:t>Elle a été proposé</w:t>
+      </w:r>
+      <w:r>
+        <w:rPr>
+          <w:rFonts w:ascii="Arial" w:hAnsi="Arial" w:cs="Arial"/>
+          <w:sz w:val="32"/>
+        </w:rPr>
+        <w:t xml:space="preserve">e comme une amélioration du protocole d’échange de clés de </w:t>
+      </w:r>
+      <w:proofErr w:type="spellStart"/>
+      <w:r>
+        <w:rPr>
+          <w:rFonts w:ascii="Arial" w:hAnsi="Arial" w:cs="Arial"/>
+          <w:sz w:val="32"/>
+        </w:rPr>
+        <w:t>Diffie-Hellmann</w:t>
+      </w:r>
+      <w:proofErr w:type="spellEnd"/>
+      <w:r>
+        <w:rPr>
+          <w:rFonts w:ascii="Arial" w:hAnsi="Arial" w:cs="Arial"/>
+          <w:sz w:val="32"/>
+        </w:rPr>
+        <w:t>, apportant une rapidité d’exécution 20% supérieure. Ces échanges sur canaux non sécurisés sont également appelés chiffrement asymétrique.</w:t>
+      </w:r>
+    </w:p>
+    <w:p>
+      <w:pPr>
+        <w:rPr>
+          <w:rFonts w:ascii="Arial" w:hAnsi="Arial" w:cs="Arial"/>
+          <w:sz w:val="32"/>
+        </w:rPr>
+      </w:pPr>
+      <w:r>
+        <w:rPr>
+          <w:rFonts w:ascii="Arial" w:hAnsi="Arial" w:cs="Arial"/>
+          <w:sz w:val="32"/>
+        </w:rPr>
+        <w:t>Pour différencier rapidement la nouvelle méthode, il a été vérifié qu’une clé de 200 bits pour des calculs sur les courbes elliptiques est plus sûre qu’une clé de 1024 bits pour le chiffrement RSA. La rapidité n’est donc pas comparable.</w:t>
+      </w:r>
+    </w:p>
+    <w:p>
+      <w:pPr>
+        <w:rPr>
+          <w:rFonts w:ascii="Arial" w:hAnsi="Arial" w:cs="Arial"/>
+          <w:sz w:val="32"/>
+        </w:rPr>
+      </w:pPr>
+    </w:p>
+    <w:p>
+      <w:pPr>
+        <w:rPr>
+          <w:rFonts w:ascii="Arial" w:hAnsi="Arial" w:cs="Arial"/>
+          <w:sz w:val="32"/>
+        </w:rPr>
+      </w:pPr>
+    </w:p>
+    <w:p>
+      <w:pPr>
+        <w:rPr>
+          <w:rFonts w:ascii="Arial" w:hAnsi="Arial" w:cs="Arial"/>
+          <w:sz w:val="32"/>
+        </w:rPr>
+      </w:pPr>
+      <w:r>
+        <w:rPr>
+          <w:rFonts w:ascii="Arial" w:hAnsi="Arial" w:cs="Arial"/>
+          <w:sz w:val="32"/>
+        </w:rPr>
+        <w:t>Bien que brevetées de nombreuses fois, la cryptographie sur ces courbes est une découverte récente, encore assez complexe mais de</w:t>
+      </w:r>
+      <w:r>
+        <w:rPr>
+          <w:rFonts w:ascii="Arial" w:hAnsi="Arial" w:cs="Arial"/>
+          <w:sz w:val="32"/>
+        </w:rPr>
+        <w:t xml:space="preserve"> plus en plus utilisée. Résoudre son problème revient à résoudre le problème du logarithme discret, certes contournable, mais qui demande énormément de temps avec les technologies actuelles.</w:t>
+      </w:r>
+    </w:p>
+    <w:p>
+      <w:pPr>
+        <w:rPr>
+          <w:rFonts w:ascii="Arial" w:hAnsi="Arial" w:cs="Arial"/>
+          <w:sz w:val="32"/>
+        </w:rPr>
+      </w:pPr>
+    </w:p>
+    <w:p>
+      <w:pPr>
+        <w:rPr>
+          <w:rFonts w:ascii="Arial" w:eastAsiaTheme="minorEastAsia" w:hAnsi="Arial" w:cs="Arial"/>
+          <w:sz w:val="32"/>
+        </w:rPr>
+      </w:pPr>
+      <w:r>
+        <w:rPr>
+          <w:rFonts w:ascii="Arial" w:hAnsi="Arial" w:cs="Arial"/>
+          <w:sz w:val="32"/>
+        </w:rPr>
+        <w:t xml:space="preserve">Une courbe elliptique possède une équation du type </w:t>
+      </w:r>
+      <w:r>
+        <w:rPr>
+          <w:rFonts w:ascii="Arial" w:hAnsi="Arial" w:cs="Arial"/>
+          <w:sz w:val="32"/>
+        </w:rPr>
+        <w:tab/>
+      </w:r>
+      <w:r>
+        <w:rPr>
+          <w:rFonts w:ascii="Arial" w:hAnsi="Arial" w:cs="Arial"/>
+          <w:sz w:val="32"/>
+        </w:rPr>
+        <w:tab/>
+        <w:t xml:space="preserve">   </w:t>
+      </w:r>
+      <m:oMath>
+        <m:sSup>
+          <m:sSupPr>
+            <m:ctrlPr>
+              <w:rPr>
+                <w:rFonts w:ascii="Cambria Math" w:hAnsi="Cambria Math" w:cs="Arial"/>
+                <w:i/>
+                <w:sz w:val="32"/>
+              </w:rPr>
+            </m:ctrlPr>
+          </m:sSupPr>
+          <m:e>
+            <m:r>
+              <w:rPr>
+                <w:rFonts w:ascii="Cambria Math" w:hAnsi="Cambria Math" w:cs="Arial"/>
+                <w:sz w:val="32"/>
+              </w:rPr>
+              <m:t>y</m:t>
+            </m:r>
+          </m:e>
+          <m:sup>
+            <m:r>
+              <w:rPr>
+                <w:rFonts w:ascii="Cambria Math" w:hAnsi="Cambria Math" w:cs="Arial"/>
+                <w:sz w:val="32"/>
+              </w:rPr>
+              <m:t>2</m:t>
+            </m:r>
+          </m:sup>
+        </m:sSup>
+        <m:r>
+          <w:rPr>
+            <w:rFonts w:ascii="Cambria Math" w:hAnsi="Cambria Math" w:cs="Arial"/>
+            <w:sz w:val="32"/>
+          </w:rPr>
+          <m:t xml:space="preserve">=  </m:t>
+        </m:r>
+        <m:sSup>
+          <m:sSupPr>
+            <m:ctrlPr>
+              <w:rPr>
+                <w:rFonts w:ascii="Cambria Math" w:hAnsi="Cambria Math" w:cs="Arial"/>
+                <w:i/>
+                <w:sz w:val="32"/>
+              </w:rPr>
+            </m:ctrlPr>
+          </m:sSupPr>
+          <m:e>
+            <m:r>
+              <w:rPr>
+                <w:rFonts w:ascii="Cambria Math" w:hAnsi="Cambria Math" w:cs="Arial"/>
+                <w:sz w:val="32"/>
+              </w:rPr>
+              <m:t>x</m:t>
+            </m:r>
+          </m:e>
+          <m:sup>
+            <m:r>
+              <w:rPr>
+                <w:rFonts w:ascii="Cambria Math" w:hAnsi="Cambria Math" w:cs="Arial"/>
+                <w:sz w:val="32"/>
+              </w:rPr>
+              <m:t>3</m:t>
+            </m:r>
+          </m:sup>
+        </m:sSup>
+        <m:r>
+          <w:rPr>
+            <w:rFonts w:ascii="Cambria Math" w:hAnsi="Cambria Math" w:cs="Arial"/>
+            <w:sz w:val="32"/>
+          </w:rPr>
+          <m:t>+2ax+b</m:t>
+        </m:r>
+      </m:oMath>
+      <w:r>
+        <w:rPr>
+          <w:rFonts w:ascii="Arial" w:eastAsiaTheme="minorEastAsia" w:hAnsi="Arial" w:cs="Arial"/>
+          <w:sz w:val="32"/>
+        </w:rPr>
+        <w:t xml:space="preserve">. Elle possède une formule d’addition de 2 points appartenant à la courbe, ainsi qu’un point neutre étant le point à l’infini noté O. </w:t>
+      </w:r>
+    </w:p>
+    <w:p>
+      <w:pPr>
+        <w:rPr>
+          <w:rFonts w:ascii="Arial" w:eastAsiaTheme="minorEastAsia" w:hAnsi="Arial" w:cs="Arial"/>
+          <w:sz w:val="32"/>
+        </w:rPr>
+      </w:pPr>
+      <w:r>
+        <w:rPr>
+          <w:rFonts w:ascii="Arial" w:eastAsiaTheme="minorEastAsia" w:hAnsi="Arial" w:cs="Arial"/>
+          <w:sz w:val="32"/>
+        </w:rPr>
+        <w:t xml:space="preserve">Pour deux points P et Q sur la courbe, si l’on trace la droite (PQ), on coupe la courbe en un troisième point. La symétrie de </w:t>
+      </w:r>
+      <w:r>
+        <w:rPr>
+          <w:rFonts w:ascii="Arial" w:eastAsiaTheme="minorEastAsia" w:hAnsi="Arial" w:cs="Arial"/>
+          <w:sz w:val="32"/>
+        </w:rPr>
+        <w:lastRenderedPageBreak/>
+        <w:t>ce troisième point par rapport à l’axe des abscisses est le résultat P+Q. Dans le cas où P et Q ont la même abscisse, alors le troisième point est le point à l’infini (point O).</w:t>
+      </w:r>
+    </w:p>
+    <w:p>
+      <w:pPr>
+        <w:rPr>
+          <w:rFonts w:ascii="Arial" w:eastAsiaTheme="minorEastAsia" w:hAnsi="Arial" w:cs="Arial"/>
+          <w:sz w:val="32"/>
+        </w:rPr>
+      </w:pPr>
+    </w:p>
+    <w:p>
+      <w:pPr>
+        <w:jc w:val="center"/>
+        <w:rPr>
+          <w:rFonts w:ascii="Arial" w:hAnsi="Arial" w:cs="Arial"/>
+          <w:sz w:val="32"/>
+        </w:rPr>
+      </w:pPr>
+      <w:r>
+        <w:rPr>
+          <w:noProof/>
+        </w:rPr>
+        <w:drawing>
+          <wp:inline distT="0" distB="0" distL="0" distR="0" wp14:anchorId="67E79CB6" wp14:editId="3B73E5CF">
+            <wp:extent cx="2881534" cy="4161155"/>
+            <wp:effectExtent l="0" t="0" r="0" b="0"/>
+            <wp:docPr id="2" name="Image 2" descr="PNG - 253.3 ko"/>
+            <wp:cNvGraphicFramePr>
+              <a:graphicFrameLocks xmlns:a="http://schemas.openxmlformats.org/drawingml/2006/main" noChangeAspect="1"/>
+            </wp:cNvGraphicFramePr>
+            <a:graphic xmlns:a="http://schemas.openxmlformats.org/drawingml/2006/main">
+              <a:graphicData uri="http://schemas.openxmlformats.org/drawingml/2006/picture">
+                <pic:pic xmlns:pic="http://schemas.openxmlformats.org/drawingml/2006/picture">
+                  <pic:nvPicPr>
+                    <pic:cNvPr id="0" name="Picture 1" descr="PNG - 253.3 ko"/>
+                    <pic:cNvPicPr>
+                      <a:picLocks noChangeAspect="1" noChangeArrowheads="1"/>
+                    </pic:cNvPicPr>
+                  </pic:nvPicPr>
+                  <pic:blipFill rotWithShape="1">
+                    <a:blip r:embed="rId9">
+                      <a:extLst>
+                        <a:ext uri="{28A0092B-C50C-407E-A947-70E740481C1C}">
+                          <a14:useLocalDpi xmlns:a14="http://schemas.microsoft.com/office/drawing/2010/main" val="0"/>
+                        </a:ext>
+                      </a:extLst>
+                    </a:blip>
+                    <a:srcRect l="49975"/>
+                    <a:stretch/>
+                  </pic:blipFill>
+                  <pic:spPr bwMode="auto">
+                    <a:xfrm>
+                      <a:off x="0" y="0"/>
+                      <a:ext cx="2881794" cy="4161531"/>
+                    </a:xfrm>
+                    <a:prstGeom prst="rect">
+                      <a:avLst/>
+                    </a:prstGeom>
+                    <a:noFill/>
+                    <a:ln>
+                      <a:noFill/>
+                    </a:ln>
+                    <a:extLst>
+                      <a:ext uri="{53640926-AAD7-44D8-BBD7-CCE9431645EC}">
+                        <a14:shadowObscured xmlns:a14="http://schemas.microsoft.com/office/drawing/2010/main"/>
+                      </a:ext>
+                    </a:extLst>
+                  </pic:spPr>
+                </pic:pic>
+              </a:graphicData>
+            </a:graphic>
+          </wp:inline>
+        </w:drawing>
+      </w:r>
+    </w:p>
+    <w:p>
+      <w:pPr>
+        <w:jc w:val="center"/>
+        <w:rPr>
+          <w:rFonts w:ascii="Arial" w:hAnsi="Arial" w:cs="Arial"/>
+          <w:sz w:val="32"/>
+        </w:rPr>
+      </w:pPr>
+    </w:p>
+    <w:p>
+      <w:pPr>
+        <w:rPr>
+          <w:rFonts w:ascii="Arial" w:eastAsiaTheme="minorEastAsia" w:hAnsi="Arial" w:cs="Arial"/>
+          <w:sz w:val="32"/>
+        </w:rPr>
+      </w:pPr>
+      <w:r>
+        <w:rPr>
+          <w:rFonts w:ascii="Arial" w:hAnsi="Arial" w:cs="Arial"/>
+          <w:sz w:val="32"/>
+        </w:rPr>
+        <w:t>L’utilisation d’un modulo dans la formule d’une courbe elliptique (</w:t>
+      </w:r>
+      <m:oMath>
+        <m:sSup>
+          <m:sSupPr>
+            <m:ctrlPr>
+              <w:rPr>
+                <w:rFonts w:ascii="Cambria Math" w:hAnsi="Cambria Math" w:cs="Arial"/>
+                <w:i/>
+                <w:sz w:val="32"/>
+              </w:rPr>
+            </m:ctrlPr>
+          </m:sSupPr>
+          <m:e>
+            <m:r>
+              <w:rPr>
+                <w:rFonts w:ascii="Cambria Math" w:hAnsi="Cambria Math" w:cs="Arial"/>
+                <w:sz w:val="32"/>
+              </w:rPr>
+              <m:t>y</m:t>
+            </m:r>
+          </m:e>
+          <m:sup>
+            <m:r>
+              <w:rPr>
+                <w:rFonts w:ascii="Cambria Math" w:hAnsi="Cambria Math" w:cs="Arial"/>
+                <w:sz w:val="32"/>
+              </w:rPr>
+              <m:t>2</m:t>
+            </m:r>
+          </m:sup>
+        </m:sSup>
+        <m:r>
+          <w:rPr>
+            <w:rFonts w:ascii="Cambria Math" w:hAnsi="Cambria Math" w:cs="Arial"/>
+            <w:sz w:val="32"/>
+          </w:rPr>
+          <m:t>=</m:t>
+        </m:r>
+        <m:sSup>
+          <m:sSupPr>
+            <m:ctrlPr>
+              <w:rPr>
+                <w:rFonts w:ascii="Cambria Math" w:hAnsi="Cambria Math" w:cs="Arial"/>
+                <w:i/>
+                <w:sz w:val="32"/>
+              </w:rPr>
+            </m:ctrlPr>
+          </m:sSupPr>
+          <m:e>
+            <m:r>
+              <w:rPr>
+                <w:rFonts w:ascii="Cambria Math" w:hAnsi="Cambria Math" w:cs="Arial"/>
+                <w:sz w:val="32"/>
+              </w:rPr>
+              <m:t>x</m:t>
+            </m:r>
+          </m:e>
+          <m:sup>
+            <m:r>
+              <w:rPr>
+                <w:rFonts w:ascii="Cambria Math" w:hAnsi="Cambria Math" w:cs="Arial"/>
+                <w:sz w:val="32"/>
+              </w:rPr>
+              <m:t>3</m:t>
+            </m:r>
+          </m:sup>
+        </m:sSup>
+        <m:r>
+          <w:rPr>
+            <w:rFonts w:ascii="Cambria Math" w:hAnsi="Cambria Math" w:cs="Arial"/>
+            <w:sz w:val="32"/>
+          </w:rPr>
+          <m:t>+2ax+b mod p</m:t>
+        </m:r>
+      </m:oMath>
+      <w:r>
+        <w:rPr>
+          <w:rFonts w:ascii="Arial" w:eastAsiaTheme="minorEastAsia" w:hAnsi="Arial" w:cs="Arial"/>
+          <w:sz w:val="32"/>
+        </w:rPr>
+        <w:t xml:space="preserve">) rend la résolution du problème </w:t>
+      </w:r>
+      <w:r>
+        <w:rPr>
+          <w:rFonts w:ascii="Arial" w:eastAsiaTheme="minorEastAsia" w:hAnsi="Arial" w:cs="Arial"/>
+          <w:sz w:val="32"/>
+        </w:rPr>
+        <w:t xml:space="preserve">bien plus difficile car il s’agit alors de résoudre le logarithme discret. </w:t>
+      </w:r>
+    </w:p>
+    <w:p>
+      <w:pPr>
+        <w:rPr>
+          <w:rFonts w:ascii="Arial" w:hAnsi="Arial" w:cs="Arial"/>
+          <w:sz w:val="32"/>
+        </w:rPr>
+      </w:pPr>
+      <w:r>
+        <w:rPr>
+          <w:rFonts w:ascii="Arial" w:hAnsi="Arial" w:cs="Arial"/>
+          <w:sz w:val="32"/>
+        </w:rPr>
+        <w:t xml:space="preserve">Certains algorithmes comme les attaques par force brute permette de résoudre ce problème mais lorsque que l’on prend de très grands entiers, la résolution peut alors prendre plusieurs </w:t>
+      </w:r>
+      <w:r>
+        <w:rPr>
+          <w:rFonts w:ascii="Arial" w:hAnsi="Arial" w:cs="Arial"/>
+          <w:sz w:val="32"/>
+        </w:rPr>
+        <w:t>années</w:t>
+      </w:r>
+      <w:r>
+        <w:rPr>
+          <w:rFonts w:ascii="Arial" w:hAnsi="Arial" w:cs="Arial"/>
+          <w:sz w:val="32"/>
+        </w:rPr>
+        <w:t>.</w:t>
+      </w:r>
+    </w:p>
+    <w:p>
+      <w:pPr>
+        <w:rPr>
+          <w:rFonts w:ascii="Arial" w:hAnsi="Arial" w:cs="Arial"/>
+          <w:sz w:val="32"/>
+        </w:rPr>
+      </w:pPr>
+    </w:p>
+    <w:p>
+      <w:pPr>
+        <w:rPr>
+          <w:rFonts w:ascii="Arial" w:hAnsi="Arial" w:cs="Arial"/>
+          <w:sz w:val="32"/>
+        </w:rPr>
+      </w:pPr>
+      <w:r>
+        <w:rPr>
+          <w:rFonts w:ascii="Arial" w:hAnsi="Arial" w:cs="Arial"/>
+          <w:sz w:val="32"/>
+        </w:rPr>
+        <w:t>L’utilisation des courbes elliptiques s’effectue comme suit :</w:t>
+      </w:r>
+    </w:p>
+    <w:p>
+      <w:pPr>
+        <w:rPr>
+          <w:rFonts w:ascii="Arial" w:eastAsiaTheme="minorEastAsia" w:hAnsi="Arial" w:cs="Arial"/>
+          <w:sz w:val="32"/>
+        </w:rPr>
+      </w:pPr>
+      <w:r>
+        <w:rPr>
+          <w:rFonts w:ascii="Arial" w:hAnsi="Arial" w:cs="Arial"/>
+          <w:sz w:val="32"/>
+        </w:rPr>
+        <w:lastRenderedPageBreak/>
+        <w:t xml:space="preserve">Alice et Bob choisissent tous les deux un entier suffisamment grand </w:t>
+      </w:r>
+      <m:oMath>
+        <m:sSub>
+          <m:sSubPr>
+            <m:ctrlPr>
+              <w:rPr>
+                <w:rFonts w:ascii="Cambria Math" w:hAnsi="Cambria Math" w:cs="Arial"/>
+                <w:i/>
+                <w:sz w:val="32"/>
+              </w:rPr>
+            </m:ctrlPr>
+          </m:sSubPr>
+          <m:e>
+            <m:r>
+              <w:rPr>
+                <w:rFonts w:ascii="Cambria Math" w:hAnsi="Cambria Math" w:cs="Arial"/>
+                <w:sz w:val="32"/>
+              </w:rPr>
+              <m:t>k</m:t>
+            </m:r>
+          </m:e>
+          <m:sub>
+            <m:r>
+              <w:rPr>
+                <w:rFonts w:ascii="Cambria Math" w:hAnsi="Cambria Math" w:cs="Arial"/>
+                <w:sz w:val="32"/>
+              </w:rPr>
+              <m:t>a</m:t>
+            </m:r>
+          </m:sub>
+        </m:sSub>
+      </m:oMath>
+      <w:r>
+        <w:rPr>
+          <w:rFonts w:ascii="Arial" w:eastAsiaTheme="minorEastAsia" w:hAnsi="Arial" w:cs="Arial"/>
+          <w:sz w:val="32"/>
+        </w:rPr>
+        <w:t xml:space="preserve"> et </w:t>
+      </w:r>
+      <m:oMath>
+        <m:sSub>
+          <m:sSubPr>
+            <m:ctrlPr>
+              <w:rPr>
+                <w:rFonts w:ascii="Cambria Math" w:eastAsiaTheme="minorEastAsia" w:hAnsi="Cambria Math" w:cs="Arial"/>
+                <w:i/>
+                <w:sz w:val="32"/>
+              </w:rPr>
+            </m:ctrlPr>
+          </m:sSubPr>
+          <m:e>
+            <m:r>
+              <w:rPr>
+                <w:rFonts w:ascii="Cambria Math" w:eastAsiaTheme="minorEastAsia" w:hAnsi="Cambria Math" w:cs="Arial"/>
+                <w:sz w:val="32"/>
+              </w:rPr>
+              <m:t>k</m:t>
+            </m:r>
+          </m:e>
+          <m:sub>
+            <m:r>
+              <w:rPr>
+                <w:rFonts w:ascii="Cambria Math" w:eastAsiaTheme="minorEastAsia" w:hAnsi="Cambria Math" w:cs="Arial"/>
+                <w:sz w:val="32"/>
+              </w:rPr>
+              <m:t>b</m:t>
+            </m:r>
+          </m:sub>
+        </m:sSub>
+      </m:oMath>
+      <w:r>
+        <w:rPr>
+          <w:rFonts w:ascii="Arial" w:eastAsiaTheme="minorEastAsia" w:hAnsi="Arial" w:cs="Arial"/>
+          <w:sz w:val="32"/>
+        </w:rPr>
+        <w:t xml:space="preserve"> qu’ils gardent secrets. Ils se mettent d’accord et peuvent donner publiquement les coefficients a et b ainsi que le module p de la courbe. De même, ils prennent un point de la courbe P en commun</w:t>
+      </w:r>
+      <w:r>
+        <w:rPr>
+          <w:rFonts w:ascii="Arial" w:eastAsiaTheme="minorEastAsia" w:hAnsi="Arial" w:cs="Arial"/>
+          <w:sz w:val="32"/>
+        </w:rPr>
+        <w:t xml:space="preserve">, </w:t>
+      </w:r>
+      <w:r>
+        <w:rPr>
+          <w:rFonts w:ascii="Arial" w:eastAsiaTheme="minorEastAsia" w:hAnsi="Arial" w:cs="Arial"/>
+          <w:sz w:val="32"/>
+        </w:rPr>
+        <w:t>calcul</w:t>
+      </w:r>
+      <w:r>
+        <w:rPr>
+          <w:rFonts w:ascii="Arial" w:eastAsiaTheme="minorEastAsia" w:hAnsi="Arial" w:cs="Arial"/>
+          <w:sz w:val="32"/>
+        </w:rPr>
+        <w:t>ent</w:t>
+      </w:r>
+      <w:r>
+        <w:rPr>
+          <w:rFonts w:ascii="Arial" w:eastAsiaTheme="minorEastAsia" w:hAnsi="Arial" w:cs="Arial"/>
+          <w:sz w:val="32"/>
+        </w:rPr>
+        <w:t xml:space="preserve"> chacun de leur côté le résultat de </w:t>
+      </w:r>
+      <m:oMath>
+        <m:sSub>
+          <m:sSubPr>
+            <m:ctrlPr>
+              <w:rPr>
+                <w:rFonts w:ascii="Cambria Math" w:hAnsi="Cambria Math" w:cs="Arial"/>
+                <w:i/>
+                <w:sz w:val="32"/>
+              </w:rPr>
+            </m:ctrlPr>
+          </m:sSubPr>
+          <m:e>
+            <m:r>
+              <w:rPr>
+                <w:rFonts w:ascii="Cambria Math" w:hAnsi="Cambria Math" w:cs="Arial"/>
+                <w:sz w:val="32"/>
+              </w:rPr>
+              <m:t>k</m:t>
+            </m:r>
+          </m:e>
+          <m:sub>
+            <m:r>
+              <w:rPr>
+                <w:rFonts w:ascii="Cambria Math" w:hAnsi="Cambria Math" w:cs="Arial"/>
+                <w:sz w:val="32"/>
+              </w:rPr>
+              <m:t>a</m:t>
+            </m:r>
+          </m:sub>
+        </m:sSub>
+        <m:r>
+          <w:rPr>
+            <w:rFonts w:ascii="Cambria Math" w:hAnsi="Cambria Math" w:cs="Arial"/>
+            <w:sz w:val="32"/>
+          </w:rPr>
+          <m:t>.P</m:t>
+        </m:r>
+      </m:oMath>
+      <w:r>
+        <w:rPr>
+          <w:rFonts w:ascii="Arial" w:eastAsiaTheme="minorEastAsia" w:hAnsi="Arial" w:cs="Arial"/>
+          <w:sz w:val="32"/>
+        </w:rPr>
+        <w:t xml:space="preserve"> et </w:t>
+      </w:r>
+      <m:oMath>
+        <m:sSub>
+          <m:sSubPr>
+            <m:ctrlPr>
+              <w:rPr>
+                <w:rFonts w:ascii="Cambria Math" w:eastAsiaTheme="minorEastAsia" w:hAnsi="Cambria Math" w:cs="Arial"/>
+                <w:i/>
+                <w:sz w:val="32"/>
+              </w:rPr>
+            </m:ctrlPr>
+          </m:sSubPr>
+          <m:e>
+            <m:r>
+              <w:rPr>
+                <w:rFonts w:ascii="Cambria Math" w:eastAsiaTheme="minorEastAsia" w:hAnsi="Cambria Math" w:cs="Arial"/>
+                <w:sz w:val="32"/>
+              </w:rPr>
+              <m:t>k</m:t>
+            </m:r>
+          </m:e>
+          <m:sub>
+            <m:r>
+              <w:rPr>
+                <w:rFonts w:ascii="Cambria Math" w:eastAsiaTheme="minorEastAsia" w:hAnsi="Cambria Math" w:cs="Arial"/>
+                <w:sz w:val="32"/>
+              </w:rPr>
+              <m:t>b</m:t>
+            </m:r>
+          </m:sub>
+        </m:sSub>
+        <m:r>
+          <w:rPr>
+            <w:rFonts w:ascii="Cambria Math" w:eastAsiaTheme="minorEastAsia" w:hAnsi="Cambria Math" w:cs="Arial"/>
+            <w:sz w:val="32"/>
+          </w:rPr>
+          <m:t>.P</m:t>
+        </m:r>
+      </m:oMath>
+      <w:r>
+        <w:rPr>
+          <w:rFonts w:ascii="Arial" w:eastAsiaTheme="minorEastAsia" w:hAnsi="Arial" w:cs="Arial"/>
+          <w:sz w:val="32"/>
+        </w:rPr>
+        <w:t xml:space="preserve"> et se les échangent.</w:t>
+      </w:r>
+    </w:p>
+    <w:p>
+      <w:pPr>
+        <w:rPr>
+          <w:rFonts w:ascii="Arial" w:hAnsi="Arial" w:cs="Arial"/>
+          <w:sz w:val="32"/>
+        </w:rPr>
+      </w:pPr>
+      <w:r>
+        <w:rPr>
+          <w:rFonts w:ascii="Arial" w:hAnsi="Arial" w:cs="Arial"/>
+          <w:sz w:val="32"/>
+        </w:rPr>
+        <w:t xml:space="preserve">Une fois tout ceci réuni, ils peuvent tous les deux calculer </w:t>
+      </w:r>
+      <m:oMath>
+        <m:sSub>
+          <m:sSubPr>
+            <m:ctrlPr>
+              <w:rPr>
+                <w:rFonts w:ascii="Cambria Math" w:hAnsi="Cambria Math" w:cs="Arial"/>
+                <w:i/>
+                <w:sz w:val="32"/>
+              </w:rPr>
+            </m:ctrlPr>
+          </m:sSubPr>
+          <m:e>
+            <m:r>
+              <w:rPr>
+                <w:rFonts w:ascii="Cambria Math" w:hAnsi="Cambria Math" w:cs="Arial"/>
+                <w:sz w:val="32"/>
+              </w:rPr>
+              <m:t>k</m:t>
+            </m:r>
+          </m:e>
+          <m:sub>
+            <m:r>
+              <w:rPr>
+                <w:rFonts w:ascii="Cambria Math" w:hAnsi="Cambria Math" w:cs="Arial"/>
+                <w:sz w:val="32"/>
+              </w:rPr>
+              <m:t>a</m:t>
+            </m:r>
+          </m:sub>
+        </m:sSub>
+        <m:r>
+          <w:rPr>
+            <w:rFonts w:ascii="Cambria Math" w:hAnsi="Cambria Math" w:cs="Arial"/>
+            <w:sz w:val="32"/>
+          </w:rPr>
+          <m:t>.P.</m:t>
+        </m:r>
+        <m:r>
+          <w:rPr>
+            <w:rFonts w:ascii="Cambria Math" w:eastAsiaTheme="minorEastAsia" w:hAnsi="Cambria Math" w:cs="Arial"/>
+            <w:sz w:val="32"/>
+          </w:rPr>
+          <m:t xml:space="preserve"> </m:t>
+        </m:r>
+        <m:sSub>
+          <m:sSubPr>
+            <m:ctrlPr>
+              <w:rPr>
+                <w:rFonts w:ascii="Cambria Math" w:eastAsiaTheme="minorEastAsia" w:hAnsi="Cambria Math" w:cs="Arial"/>
+                <w:i/>
+                <w:sz w:val="32"/>
+              </w:rPr>
+            </m:ctrlPr>
+          </m:sSubPr>
+          <m:e>
+            <m:r>
+              <w:rPr>
+                <w:rFonts w:ascii="Cambria Math" w:eastAsiaTheme="minorEastAsia" w:hAnsi="Cambria Math" w:cs="Arial"/>
+                <w:sz w:val="32"/>
+              </w:rPr>
+              <m:t>k</m:t>
+            </m:r>
+          </m:e>
+          <m:sub>
+            <m:r>
+              <w:rPr>
+                <w:rFonts w:ascii="Cambria Math" w:eastAsiaTheme="minorEastAsia" w:hAnsi="Cambria Math" w:cs="Arial"/>
+                <w:sz w:val="32"/>
+              </w:rPr>
+              <m:t>b</m:t>
+            </m:r>
+          </m:sub>
+        </m:sSub>
+      </m:oMath>
+      <w:r>
+        <w:rPr>
+          <w:rFonts w:ascii="Arial" w:eastAsiaTheme="minorEastAsia" w:hAnsi="Arial" w:cs="Arial"/>
+          <w:sz w:val="32"/>
+        </w:rPr>
+        <w:t xml:space="preserve"> qui deviendra leur clé secrète commune.</w:t>
+      </w:r>
+    </w:p>
+    <w:p>
+      <w:pPr>
+        <w:rPr>
+          <w:rFonts w:ascii="Arial" w:eastAsiaTheme="minorEastAsia" w:hAnsi="Arial" w:cs="Arial"/>
+          <w:sz w:val="32"/>
+        </w:rPr>
+      </w:pPr>
+      <w:r>
+        <w:rPr>
+          <w:rFonts w:ascii="Arial" w:hAnsi="Arial" w:cs="Arial"/>
+          <w:sz w:val="32"/>
+        </w:rPr>
+        <w:t xml:space="preserve">Ensuite, celui qui veut envoyer le message (disons Alice) choisit un entier n qu’il garde secret, puis envoie le résultat de n.P et </w:t>
+      </w:r>
+      <w:r>
+        <w:rPr>
+          <w:rFonts w:ascii="Arial" w:eastAsiaTheme="minorEastAsia" w:hAnsi="Arial" w:cs="Arial"/>
+          <w:sz w:val="32"/>
+        </w:rPr>
+        <w:t xml:space="preserve">     </w:t>
+      </w:r>
+      <m:oMath>
+        <m:r>
+          <w:rPr>
+            <w:rFonts w:ascii="Cambria Math" w:hAnsi="Cambria Math" w:cs="Arial"/>
+            <w:sz w:val="32"/>
+          </w:rPr>
+          <m:t>M+n.</m:t>
+        </m:r>
+        <m:sSub>
+          <m:sSubPr>
+            <m:ctrlPr>
+              <w:rPr>
+                <w:rFonts w:ascii="Cambria Math" w:hAnsi="Cambria Math" w:cs="Arial"/>
+                <w:i/>
+                <w:sz w:val="32"/>
+              </w:rPr>
+            </m:ctrlPr>
+          </m:sSubPr>
+          <m:e>
+            <m:r>
+              <w:rPr>
+                <w:rFonts w:ascii="Cambria Math" w:hAnsi="Cambria Math" w:cs="Arial"/>
+                <w:sz w:val="32"/>
+              </w:rPr>
+              <m:t>k</m:t>
+            </m:r>
+          </m:e>
+          <m:sub>
+            <m:r>
+              <w:rPr>
+                <w:rFonts w:ascii="Cambria Math" w:hAnsi="Cambria Math" w:cs="Arial"/>
+                <w:sz w:val="32"/>
+              </w:rPr>
+              <m:t>b</m:t>
+            </m:r>
+          </m:sub>
+        </m:sSub>
+        <m:r>
+          <w:rPr>
+            <w:rFonts w:ascii="Cambria Math" w:hAnsi="Cambria Math" w:cs="Arial"/>
+            <w:sz w:val="32"/>
+          </w:rPr>
+          <m:t>.P</m:t>
+        </m:r>
+      </m:oMath>
+      <w:r>
+        <w:rPr>
+          <w:rFonts w:ascii="Arial" w:eastAsiaTheme="minorEastAsia" w:hAnsi="Arial" w:cs="Arial"/>
+          <w:sz w:val="32"/>
+        </w:rPr>
+        <w:t xml:space="preserve"> à l’autre. La personne en face (Bob) peut alors calculer </w:t>
+      </w:r>
+      <m:oMath>
+        <m:r>
+          <w:rPr>
+            <w:rFonts w:ascii="Cambria Math" w:hAnsi="Cambria Math" w:cs="Arial"/>
+            <w:sz w:val="32"/>
+          </w:rPr>
+          <m:t>n.</m:t>
+        </m:r>
+        <m:sSub>
+          <m:sSubPr>
+            <m:ctrlPr>
+              <w:rPr>
+                <w:rFonts w:ascii="Cambria Math" w:hAnsi="Cambria Math" w:cs="Arial"/>
+                <w:i/>
+                <w:sz w:val="32"/>
+              </w:rPr>
+            </m:ctrlPr>
+          </m:sSubPr>
+          <m:e>
+            <m:r>
+              <w:rPr>
+                <w:rFonts w:ascii="Cambria Math" w:hAnsi="Cambria Math" w:cs="Arial"/>
+                <w:sz w:val="32"/>
+              </w:rPr>
+              <m:t>k</m:t>
+            </m:r>
+          </m:e>
+          <m:sub>
+            <m:r>
+              <w:rPr>
+                <w:rFonts w:ascii="Cambria Math" w:hAnsi="Cambria Math" w:cs="Arial"/>
+                <w:sz w:val="32"/>
+              </w:rPr>
+              <m:t>b</m:t>
+            </m:r>
+          </m:sub>
+        </m:sSub>
+        <m:r>
+          <w:rPr>
+            <w:rFonts w:ascii="Cambria Math" w:hAnsi="Cambria Math" w:cs="Arial"/>
+            <w:sz w:val="32"/>
+          </w:rPr>
+          <m:t>.P</m:t>
+        </m:r>
+      </m:oMath>
+      <w:r>
+        <w:rPr>
+          <w:rFonts w:ascii="Arial" w:eastAsiaTheme="minorEastAsia" w:hAnsi="Arial" w:cs="Arial"/>
+          <w:sz w:val="32"/>
+        </w:rPr>
+        <w:t xml:space="preserve"> et le soustraire à </w:t>
+      </w:r>
+      <m:oMath>
+        <m:r>
+          <w:rPr>
+            <w:rFonts w:ascii="Cambria Math" w:hAnsi="Cambria Math" w:cs="Arial"/>
+            <w:sz w:val="32"/>
+          </w:rPr>
+          <m:t>M+n.</m:t>
+        </m:r>
+        <m:sSub>
+          <m:sSubPr>
+            <m:ctrlPr>
+              <w:rPr>
+                <w:rFonts w:ascii="Cambria Math" w:hAnsi="Cambria Math" w:cs="Arial"/>
+                <w:i/>
+                <w:sz w:val="32"/>
+              </w:rPr>
+            </m:ctrlPr>
+          </m:sSubPr>
+          <m:e>
+            <m:r>
+              <w:rPr>
+                <w:rFonts w:ascii="Cambria Math" w:hAnsi="Cambria Math" w:cs="Arial"/>
+                <w:sz w:val="32"/>
+              </w:rPr>
+              <m:t>k</m:t>
+            </m:r>
+          </m:e>
+          <m:sub>
+            <m:r>
+              <w:rPr>
+                <w:rFonts w:ascii="Cambria Math" w:hAnsi="Cambria Math" w:cs="Arial"/>
+                <w:sz w:val="32"/>
+              </w:rPr>
+              <m:t>b</m:t>
+            </m:r>
+          </m:sub>
+        </m:sSub>
+        <m:r>
+          <w:rPr>
+            <w:rFonts w:ascii="Cambria Math" w:hAnsi="Cambria Math" w:cs="Arial"/>
+            <w:sz w:val="32"/>
+          </w:rPr>
+          <m:t>.P</m:t>
+        </m:r>
+      </m:oMath>
+      <w:r>
+        <w:rPr>
+          <w:rFonts w:ascii="Arial" w:eastAsiaTheme="minorEastAsia" w:hAnsi="Arial" w:cs="Arial"/>
+          <w:sz w:val="32"/>
+        </w:rPr>
+        <w:t xml:space="preserve"> pour récupérer le message M caché.</w:t>
+      </w:r>
+    </w:p>
+    <w:p>
+      <w:pPr>
+        <w:rPr>
+          <w:rFonts w:ascii="Arial" w:eastAsiaTheme="minorEastAsia" w:hAnsi="Arial" w:cs="Arial"/>
+          <w:sz w:val="32"/>
+        </w:rPr>
+      </w:pPr>
+      <w:r>
+        <w:rPr>
+          <w:rFonts w:ascii="Arial" w:hAnsi="Arial" w:cs="Arial"/>
+          <w:sz w:val="32"/>
+        </w:rPr>
+        <w:t xml:space="preserve">Le seul moyen envisageable de trouver M est de trouver </w:t>
+      </w:r>
+      <m:oMath>
+        <m:sSub>
+          <m:sSubPr>
+            <m:ctrlPr>
+              <w:rPr>
+                <w:rFonts w:ascii="Cambria Math" w:hAnsi="Cambria Math" w:cs="Arial"/>
+                <w:i/>
+                <w:sz w:val="32"/>
+              </w:rPr>
+            </m:ctrlPr>
+          </m:sSubPr>
+          <m:e>
+            <m:r>
+              <w:rPr>
+                <w:rFonts w:ascii="Cambria Math" w:hAnsi="Cambria Math" w:cs="Arial"/>
+                <w:sz w:val="32"/>
+              </w:rPr>
+              <m:t>k</m:t>
+            </m:r>
+          </m:e>
+          <m:sub>
+            <m:r>
+              <w:rPr>
+                <w:rFonts w:ascii="Cambria Math" w:hAnsi="Cambria Math" w:cs="Arial"/>
+                <w:sz w:val="32"/>
+              </w:rPr>
+              <m:t>b</m:t>
+            </m:r>
+          </m:sub>
+        </m:sSub>
+      </m:oMath>
+      <w:r>
+        <w:rPr>
+          <w:rFonts w:ascii="Arial" w:eastAsiaTheme="minorEastAsia" w:hAnsi="Arial" w:cs="Arial"/>
+          <w:sz w:val="32"/>
+        </w:rPr>
+        <w:t>, ce qui demande un temps incalculable.</w:t>
+      </w:r>
+    </w:p>
+    <w:p>
+      <w:pPr>
+        <w:rPr>
+          <w:rFonts w:ascii="Arial" w:hAnsi="Arial" w:cs="Arial"/>
+          <w:sz w:val="32"/>
+        </w:rPr>
+      </w:pPr>
+      <w:r>
+        <w:rPr>
+          <w:rFonts w:ascii="Arial" w:hAnsi="Arial" w:cs="Arial"/>
+          <w:sz w:val="32"/>
+        </w:rPr>
+        <w:t xml:space="preserve">Si les entiers sont choisis secrètement et </w:t>
+      </w:r>
+      <w:r>
+        <w:rPr>
+          <w:rFonts w:ascii="Arial" w:hAnsi="Arial" w:cs="Arial"/>
+          <w:sz w:val="32"/>
+        </w:rPr>
+        <w:t>rigoureusement, cette méthode de chiffrement devient invulnérable.</w:t>
+      </w:r>
+    </w:p>
+    <w:p>
+      <w:pPr>
+        <w:rPr>
+          <w:rFonts w:ascii="Arial" w:hAnsi="Arial" w:cs="Arial"/>
+          <w:sz w:val="32"/>
+        </w:rPr>
+      </w:pPr>
+    </w:p>
+    <w:p>
+      <w:pPr>
+        <w:jc w:val="center"/>
+        <w:rPr>
+          <w:rFonts w:ascii="Arial" w:hAnsi="Arial" w:cs="Arial"/>
+          <w:sz w:val="28"/>
+        </w:rPr>
+      </w:pPr>
       <w:bookmarkStart w:id="0" w:name="_GoBack"/>
       <w:bookmarkEnd w:id="0"/>
     </w:p>
-    <w:p>
-      <w:pPr>
-        <w:jc w:val="center"/>
-        <w:rPr>
-          <w:rFonts w:ascii="Arial" w:hAnsi="Arial" w:cs="Arial"/>
-          <w:b/>
-          <w:color w:val="1F3864" w:themeColor="accent1" w:themeShade="80"/>
-          <w:sz w:val="40"/>
-        </w:rPr>
-      </w:pPr>
-    </w:p>
-    <w:p>
-      <w:pPr>
-        <w:jc w:val="center"/>
-        <w:rPr>
-          <w:rFonts w:ascii="Arial" w:hAnsi="Arial" w:cs="Arial"/>
-          <w:sz w:val="28"/>
-        </w:rPr>
-      </w:pPr>
-    </w:p>
     <w:sectPr>
+      <w:footerReference w:type="default" r:id="rId10"/>
       <w:pgSz w:w="11906" w:h="16838"/>
-      <w:pgMar w:top="1417" w:right="1417" w:bottom="1417" w:left="1417" w:header="708" w:footer="708" w:gutter="0"/>
+      <w:pgMar w:top="1417" w:right="1417" w:bottom="1417" w:left="1417" w:header="737" w:footer="227" w:gutter="0"/>
       <w:cols w:space="708"/>
       <w:docGrid w:linePitch="360"/>
     </w:sectPr>
   </w:body>
 </w:document>
+</file>
+
+<file path=word/endnotes.xml><?xml version="1.0" encoding="utf-8"?>
+<w:endnotes xmlns:wpc="http://schemas.microsoft.com/office/word/2010/wordprocessingCanvas" xmlns:cx="http://schemas.microsoft.com/office/drawing/2014/chartex" xmlns:cx1="http://schemas.microsoft.com/office/drawing/2015/9/8/chartex" xmlns:cx2="http://schemas.microsoft.com/office/drawing/2015/10/21/chartex" xmlns:cx3="http://schemas.microsoft.com/office/drawing/2016/5/9/chartex" xmlns:cx4="http://schemas.microsoft.com/office/drawing/2016/5/10/chartex" xmlns:cx5="http://schemas.microsoft.com/office/drawing/2016/5/11/chartex" xmlns:cx6="http://schemas.microsoft.com/office/drawing/2016/5/12/chartex" xmlns:cx7="http://schemas.microsoft.com/office/drawing/2016/5/13/chartex" xmlns:cx8="http://schemas.microsoft.com/office/drawing/2016/5/14/chartex" xmlns:mc="http://schemas.openxmlformats.org/markup-compatibility/2006" xmlns:aink="http://schemas.microsoft.com/office/drawing/2016/ink" xmlns:am3d="http://schemas.microsoft.com/office/drawing/2017/model3d" xmlns:o="urn:schemas-microsoft-com:office:office" xmlns:r="http://schemas.openxmlformats.org/officeDocument/2006/relationships" xmlns:m="http://schemas.openxmlformats.org/officeDocument/2006/math" xmlns:v="urn:schemas-microsoft-com:vml" xmlns:wp14="http://schemas.microsoft.com/office/word/2010/wordprocessingDrawing" xmlns:wp="http://schemas.openxmlformats.org/drawingml/2006/wordprocessingDrawing" xmlns:w10="urn:schemas-microsoft-com:office:word" xmlns:w="http://schemas.openxmlformats.org/wordprocessingml/2006/main" xmlns:w14="http://schemas.microsoft.com/office/word/2010/wordml" xmlns:w15="http://schemas.microsoft.com/office/word/2012/wordml" xmlns:w16cid="http://schemas.microsoft.com/office/word/2016/wordml/cid" xmlns:w16se="http://schemas.microsoft.com/office/word/2015/wordml/symex" xmlns:wpg="http://schemas.microsoft.com/office/word/2010/wordprocessingGroup" xmlns:wpi="http://schemas.microsoft.com/office/word/2010/wordprocessingInk" xmlns:wne="http://schemas.microsoft.com/office/word/2006/wordml" xmlns:wps="http://schemas.microsoft.com/office/word/2010/wordprocessingShape" mc:Ignorable="w14 w15 w16se w16cid wp14">
+  <w:endnote w:type="separator" w:id="-1">
+    <w:p>
+      <w:pPr>
+        <w:spacing w:after="0" w:line="240" w:lineRule="auto"/>
+      </w:pPr>
+      <w:r>
+        <w:separator/>
+      </w:r>
+    </w:p>
+  </w:endnote>
+  <w:endnote w:type="continuationSeparator" w:id="0">
+    <w:p>
+      <w:pPr>
+        <w:spacing w:after="0" w:line="240" w:lineRule="auto"/>
+      </w:pPr>
+      <w:r>
+        <w:continuationSeparator/>
+      </w:r>
+    </w:p>
+  </w:endnote>
+</w:endnotes>
+</file>
+
+<file path=word/footer1.xml><?xml version="1.0" encoding="utf-8"?>
+<w:ftr xmlns:wpc="http://schemas.microsoft.com/office/word/2010/wordprocessingCanvas" xmlns:cx="http://schemas.microsoft.com/office/drawing/2014/chartex" xmlns:cx1="http://schemas.microsoft.com/office/drawing/2015/9/8/chartex" xmlns:cx2="http://schemas.microsoft.com/office/drawing/2015/10/21/chartex" xmlns:cx3="http://schemas.microsoft.com/office/drawing/2016/5/9/chartex" xmlns:cx4="http://schemas.microsoft.com/office/drawing/2016/5/10/chartex" xmlns:cx5="http://schemas.microsoft.com/office/drawing/2016/5/11/chartex" xmlns:cx6="http://schemas.microsoft.com/office/drawing/2016/5/12/chartex" xmlns:cx7="http://schemas.microsoft.com/office/drawing/2016/5/13/chartex" xmlns:cx8="http://schemas.microsoft.com/office/drawing/2016/5/14/chartex" xmlns:mc="http://schemas.openxmlformats.org/markup-compatibility/2006" xmlns:aink="http://schemas.microsoft.com/office/drawing/2016/ink" xmlns:am3d="http://schemas.microsoft.com/office/drawing/2017/model3d" xmlns:o="urn:schemas-microsoft-com:office:office" xmlns:r="http://schemas.openxmlformats.org/officeDocument/2006/relationships" xmlns:m="http://schemas.openxmlformats.org/officeDocument/2006/math" xmlns:v="urn:schemas-microsoft-com:vml" xmlns:wp14="http://schemas.microsoft.com/office/word/2010/wordprocessingDrawing" xmlns:wp="http://schemas.openxmlformats.org/drawingml/2006/wordprocessingDrawing" xmlns:w10="urn:schemas-microsoft-com:office:word" xmlns:w="http://schemas.openxmlformats.org/wordprocessingml/2006/main" xmlns:w14="http://schemas.microsoft.com/office/word/2010/wordml" xmlns:w15="http://schemas.microsoft.com/office/word/2012/wordml" xmlns:w16cid="http://schemas.microsoft.com/office/word/2016/wordml/cid" xmlns:w16se="http://schemas.microsoft.com/office/word/2015/wordml/symex" xmlns:wpg="http://schemas.microsoft.com/office/word/2010/wordprocessingGroup" xmlns:wpi="http://schemas.microsoft.com/office/word/2010/wordprocessingInk" xmlns:wne="http://schemas.microsoft.com/office/word/2006/wordml" xmlns:wps="http://schemas.microsoft.com/office/word/2010/wordprocessingShape" mc:Ignorable="w14 w15 w16se w16cid wp14">
+  <w:sdt>
+    <w:sdtPr>
+      <w:id w:val="1359930350"/>
+      <w:docPartObj>
+        <w:docPartGallery w:val="Page Numbers (Bottom of Page)"/>
+        <w:docPartUnique/>
+      </w:docPartObj>
+    </w:sdtPr>
+    <w:sdtEndPr>
+      <w:rPr>
+        <w:sz w:val="32"/>
+      </w:rPr>
+    </w:sdtEndPr>
+    <w:sdtContent>
+      <w:p>
+        <w:pPr>
+          <w:pStyle w:val="Pieddepage"/>
+          <w:jc w:val="right"/>
+          <w:rPr>
+            <w:sz w:val="32"/>
+          </w:rPr>
+        </w:pPr>
+        <w:r>
+          <w:rPr>
+            <w:sz w:val="32"/>
+          </w:rPr>
+          <w:ptab w:relativeTo="margin" w:alignment="center" w:leader="none"/>
+        </w:r>
+        <w:r>
+          <w:rPr>
+            <w:sz w:val="32"/>
+          </w:rPr>
+          <w:fldChar w:fldCharType="begin"/>
+        </w:r>
+        <w:r>
+          <w:rPr>
+            <w:sz w:val="32"/>
+          </w:rPr>
+          <w:instrText>PAGE   \* MERGEFORMAT</w:instrText>
+        </w:r>
+        <w:r>
+          <w:rPr>
+            <w:sz w:val="32"/>
+          </w:rPr>
+          <w:fldChar w:fldCharType="separate"/>
+        </w:r>
+        <w:r>
+          <w:rPr>
+            <w:noProof/>
+            <w:sz w:val="32"/>
+          </w:rPr>
+          <w:t>4</w:t>
+        </w:r>
+        <w:r>
+          <w:rPr>
+            <w:sz w:val="32"/>
+          </w:rPr>
+          <w:fldChar w:fldCharType="end"/>
+        </w:r>
+      </w:p>
+    </w:sdtContent>
+  </w:sdt>
+  <w:p>
+    <w:pPr>
+      <w:pStyle w:val="Pieddepage"/>
+    </w:pPr>
+  </w:p>
+</w:ftr>
+</file>
+
+<file path=word/footnotes.xml><?xml version="1.0" encoding="utf-8"?>
+<w:footnotes xmlns:wpc="http://schemas.microsoft.com/office/word/2010/wordprocessingCanvas" xmlns:cx="http://schemas.microsoft.com/office/drawing/2014/chartex" xmlns:cx1="http://schemas.microsoft.com/office/drawing/2015/9/8/chartex" xmlns:cx2="http://schemas.microsoft.com/office/drawing/2015/10/21/chartex" xmlns:cx3="http://schemas.microsoft.com/office/drawing/2016/5/9/chartex" xmlns:cx4="http://schemas.microsoft.com/office/drawing/2016/5/10/chartex" xmlns:cx5="http://schemas.microsoft.com/office/drawing/2016/5/11/chartex" xmlns:cx6="http://schemas.microsoft.com/office/drawing/2016/5/12/chartex" xmlns:cx7="http://schemas.microsoft.com/office/drawing/2016/5/13/chartex" xmlns:cx8="http://schemas.microsoft.com/office/drawing/2016/5/14/chartex" xmlns:mc="http://schemas.openxmlformats.org/markup-compatibility/2006" xmlns:aink="http://schemas.microsoft.com/office/drawing/2016/ink" xmlns:am3d="http://schemas.microsoft.com/office/drawing/2017/model3d" xmlns:o="urn:schemas-microsoft-com:office:office" xmlns:r="http://schemas.openxmlformats.org/officeDocument/2006/relationships" xmlns:m="http://schemas.openxmlformats.org/officeDocument/2006/math" xmlns:v="urn:schemas-microsoft-com:vml" xmlns:wp14="http://schemas.microsoft.com/office/word/2010/wordprocessingDrawing" xmlns:wp="http://schemas.openxmlformats.org/drawingml/2006/wordprocessingDrawing" xmlns:w10="urn:schemas-microsoft-com:office:word" xmlns:w="http://schemas.openxmlformats.org/wordprocessingml/2006/main" xmlns:w14="http://schemas.microsoft.com/office/word/2010/wordml" xmlns:w15="http://schemas.microsoft.com/office/word/2012/wordml" xmlns:w16cid="http://schemas.microsoft.com/office/word/2016/wordml/cid" xmlns:w16se="http://schemas.microsoft.com/office/word/2015/wordml/symex" xmlns:wpg="http://schemas.microsoft.com/office/word/2010/wordprocessingGroup" xmlns:wpi="http://schemas.microsoft.com/office/word/2010/wordprocessingInk" xmlns:wne="http://schemas.microsoft.com/office/word/2006/wordml" xmlns:wps="http://schemas.microsoft.com/office/word/2010/wordprocessingShape" mc:Ignorable="w14 w15 w16se w16cid wp14">
+  <w:footnote w:type="separator" w:id="-1">
+    <w:p>
+      <w:pPr>
+        <w:spacing w:after="0" w:line="240" w:lineRule="auto"/>
+      </w:pPr>
+      <w:r>
+        <w:separator/>
+      </w:r>
+    </w:p>
+  </w:footnote>
+  <w:footnote w:type="continuationSeparator" w:id="0">
+    <w:p>
+      <w:pPr>
+        <w:spacing w:after="0" w:line="240" w:lineRule="auto"/>
+      </w:pPr>
+      <w:r>
+        <w:continuationSeparator/>
+      </w:r>
+    </w:p>
+  </w:footnote>
+</w:footnotes>
 </file>
 
 <file path=word/numbering.xml><?xml version="1.0" encoding="utf-8"?>
@@ -1103,7 +2668,630 @@
       <w:contextualSpacing/>
     </w:pPr>
   </w:style>
+  <w:style w:type="paragraph" w:styleId="En-tte">
+    <w:name w:val="header"/>
+    <w:basedOn w:val="Normal"/>
+    <w:link w:val="En-tteCar"/>
+    <w:uiPriority w:val="99"/>
+    <w:unhideWhenUsed/>
+    <w:rsid w:val="0026026B"/>
+    <w:pPr>
+      <w:tabs>
+        <w:tab w:val="center" w:pos="4536"/>
+        <w:tab w:val="right" w:pos="9072"/>
+      </w:tabs>
+      <w:spacing w:after="0" w:line="240" w:lineRule="auto"/>
+    </w:pPr>
+  </w:style>
+  <w:style w:type="character" w:customStyle="1" w:styleId="En-tteCar">
+    <w:name w:val="En-tête Car"/>
+    <w:basedOn w:val="Policepardfaut"/>
+    <w:link w:val="En-tte"/>
+    <w:uiPriority w:val="99"/>
+    <w:rsid w:val="0026026B"/>
+  </w:style>
+  <w:style w:type="paragraph" w:styleId="Pieddepage">
+    <w:name w:val="footer"/>
+    <w:basedOn w:val="Normal"/>
+    <w:link w:val="PieddepageCar"/>
+    <w:uiPriority w:val="99"/>
+    <w:unhideWhenUsed/>
+    <w:rsid w:val="0026026B"/>
+    <w:pPr>
+      <w:tabs>
+        <w:tab w:val="center" w:pos="4536"/>
+        <w:tab w:val="right" w:pos="9072"/>
+      </w:tabs>
+      <w:spacing w:after="0" w:line="240" w:lineRule="auto"/>
+    </w:pPr>
+  </w:style>
+  <w:style w:type="character" w:customStyle="1" w:styleId="PieddepageCar">
+    <w:name w:val="Pied de page Car"/>
+    <w:basedOn w:val="Policepardfaut"/>
+    <w:link w:val="Pieddepage"/>
+    <w:uiPriority w:val="99"/>
+    <w:rsid w:val="0026026B"/>
+  </w:style>
+  <w:style w:type="character" w:styleId="Textedelespacerserv">
+    <w:name w:val="Placeholder Text"/>
+    <w:basedOn w:val="Policepardfaut"/>
+    <w:uiPriority w:val="99"/>
+    <w:semiHidden/>
+    <w:rsid w:val="002714A2"/>
+    <w:rPr>
+      <w:color w:val="808080"/>
+    </w:rPr>
+  </w:style>
+  <w:style w:type="character" w:customStyle="1" w:styleId="mi">
+    <w:name w:val="mi"/>
+    <w:basedOn w:val="Policepardfaut"/>
+    <w:rsid w:val="00DC43AC"/>
+  </w:style>
+  <w:style w:type="character" w:customStyle="1" w:styleId="mo">
+    <w:name w:val="mo"/>
+    <w:basedOn w:val="Policepardfaut"/>
+    <w:rsid w:val="00DC43AC"/>
+  </w:style>
+  <w:style w:type="character" w:customStyle="1" w:styleId="mjxassistivemathml">
+    <w:name w:val="mjx_assistive_mathml"/>
+    <w:basedOn w:val="Policepardfaut"/>
+    <w:rsid w:val="00DC43AC"/>
+  </w:style>
 </w:styles>
+</file>
+
+<file path=word/glossary/document.xml><?xml version="1.0" encoding="utf-8"?>
+<w:glossaryDocument xmlns:wpc="http://schemas.microsoft.com/office/word/2010/wordprocessingCanvas" xmlns:cx="http://schemas.microsoft.com/office/drawing/2014/chartex" xmlns:cx1="http://schemas.microsoft.com/office/drawing/2015/9/8/chartex" xmlns:cx2="http://schemas.microsoft.com/office/drawing/2015/10/21/chartex" xmlns:cx3="http://schemas.microsoft.com/office/drawing/2016/5/9/chartex" xmlns:cx4="http://schemas.microsoft.com/office/drawing/2016/5/10/chartex" xmlns:cx5="http://schemas.microsoft.com/office/drawing/2016/5/11/chartex" xmlns:cx6="http://schemas.microsoft.com/office/drawing/2016/5/12/chartex" xmlns:cx7="http://schemas.microsoft.com/office/drawing/2016/5/13/chartex" xmlns:cx8="http://schemas.microsoft.com/office/drawing/2016/5/14/chartex" xmlns:mc="http://schemas.openxmlformats.org/markup-compatibility/2006" xmlns:aink="http://schemas.microsoft.com/office/drawing/2016/ink" xmlns:am3d="http://schemas.microsoft.com/office/drawing/2017/model3d" xmlns:o="urn:schemas-microsoft-com:office:office" xmlns:r="http://schemas.openxmlformats.org/officeDocument/2006/relationships" xmlns:m="http://schemas.openxmlformats.org/officeDocument/2006/math" xmlns:v="urn:schemas-microsoft-com:vml" xmlns:wp14="http://schemas.microsoft.com/office/word/2010/wordprocessingDrawing" xmlns:wp="http://schemas.openxmlformats.org/drawingml/2006/wordprocessingDrawing" xmlns:w10="urn:schemas-microsoft-com:office:word" xmlns:w="http://schemas.openxmlformats.org/wordprocessingml/2006/main" xmlns:w14="http://schemas.microsoft.com/office/word/2010/wordml" xmlns:w15="http://schemas.microsoft.com/office/word/2012/wordml" xmlns:w16cid="http://schemas.microsoft.com/office/word/2016/wordml/cid" xmlns:w16se="http://schemas.microsoft.com/office/word/2015/wordml/symex" xmlns:wpg="http://schemas.microsoft.com/office/word/2010/wordprocessingGroup" xmlns:wpi="http://schemas.microsoft.com/office/word/2010/wordprocessingInk" xmlns:wne="http://schemas.microsoft.com/office/word/2006/wordml" xmlns:wps="http://schemas.microsoft.com/office/word/2010/wordprocessingShape" mc:Ignorable="w14 w15 w16se w16cid wp14"/>
+</file>
+
+<file path=word/glossary/fontTable.xml><?xml version="1.0" encoding="utf-8"?>
+<w:fonts xmlns:mc="http://schemas.openxmlformats.org/markup-compatibility/2006" xmlns:r="http://schemas.openxmlformats.org/officeDocument/2006/relationships" xmlns:w="http://schemas.openxmlformats.org/wordprocessingml/2006/main" xmlns:w14="http://schemas.microsoft.com/office/word/2010/wordml" xmlns:w15="http://schemas.microsoft.com/office/word/2012/wordml" xmlns:w16cid="http://schemas.microsoft.com/office/word/2016/wordml/cid" xmlns:w16se="http://schemas.microsoft.com/office/word/2015/wordml/symex" mc:Ignorable="w14 w15 w16se w16cid">
+  <w:font w:name="Symbol">
+    <w:panose1 w:val="05050102010706020507"/>
+    <w:charset w:val="02"/>
+    <w:family w:val="roman"/>
+    <w:pitch w:val="variable"/>
+    <w:sig w:usb0="00000000" w:usb1="10000000" w:usb2="00000000" w:usb3="00000000" w:csb0="80000000" w:csb1="00000000"/>
+  </w:font>
+  <w:font w:name="Times New Roman">
+    <w:panose1 w:val="02020603050405020304"/>
+    <w:charset w:val="00"/>
+    <w:family w:val="roman"/>
+    <w:pitch w:val="variable"/>
+    <w:sig w:usb0="E0002EFF" w:usb1="C000785B" w:usb2="00000009" w:usb3="00000000" w:csb0="000001FF" w:csb1="00000000"/>
+  </w:font>
+  <w:font w:name="Courier New">
+    <w:panose1 w:val="02070309020205020404"/>
+    <w:charset w:val="00"/>
+    <w:family w:val="modern"/>
+    <w:pitch w:val="fixed"/>
+    <w:sig w:usb0="E0002EFF" w:usb1="C0007843" w:usb2="00000009" w:usb3="00000000" w:csb0="000001FF" w:csb1="00000000"/>
+  </w:font>
+  <w:font w:name="Wingdings">
+    <w:panose1 w:val="05000000000000000000"/>
+    <w:charset w:val="02"/>
+    <w:family w:val="auto"/>
+    <w:pitch w:val="variable"/>
+    <w:sig w:usb0="00000000" w:usb1="10000000" w:usb2="00000000" w:usb3="00000000" w:csb0="80000000" w:csb1="00000000"/>
+  </w:font>
+  <w:font w:name="Calibri">
+    <w:panose1 w:val="020F0502020204030204"/>
+    <w:charset w:val="00"/>
+    <w:family w:val="swiss"/>
+    <w:pitch w:val="variable"/>
+    <w:sig w:usb0="E0002AFF" w:usb1="C000247B" w:usb2="00000009" w:usb3="00000000" w:csb0="000001FF" w:csb1="00000000"/>
+  </w:font>
+  <w:font w:name="Arial">
+    <w:panose1 w:val="020B0604020202020204"/>
+    <w:charset w:val="00"/>
+    <w:family w:val="swiss"/>
+    <w:pitch w:val="variable"/>
+    <w:sig w:usb0="E0002EFF" w:usb1="C0007843" w:usb2="00000009" w:usb3="00000000" w:csb0="000001FF" w:csb1="00000000"/>
+  </w:font>
+  <w:font w:name="Cambria Math">
+    <w:panose1 w:val="02040503050406030204"/>
+    <w:charset w:val="00"/>
+    <w:family w:val="roman"/>
+    <w:pitch w:val="variable"/>
+    <w:sig w:usb0="E00002FF" w:usb1="420024FF" w:usb2="00000000" w:usb3="00000000" w:csb0="0000019F" w:csb1="00000000"/>
+  </w:font>
+  <w:font w:name="Calibri Light">
+    <w:panose1 w:val="020F0302020204030204"/>
+    <w:charset w:val="00"/>
+    <w:family w:val="swiss"/>
+    <w:pitch w:val="variable"/>
+    <w:sig w:usb0="E0002AFF" w:usb1="C000247B" w:usb2="00000009" w:usb3="00000000" w:csb0="000001FF" w:csb1="00000000"/>
+  </w:font>
+</w:fonts>
+</file>
+
+<file path=word/glossary/settings.xml><?xml version="1.0" encoding="utf-8"?>
+<w:settings xmlns:mc="http://schemas.openxmlformats.org/markup-compatibility/2006" xmlns:o="urn:schemas-microsoft-com:office:office" xmlns:r="http://schemas.openxmlformats.org/officeDocument/2006/relationships" xmlns:m="http://schemas.openxmlformats.org/officeDocument/2006/math" xmlns:v="urn:schemas-microsoft-com:vml" xmlns:w10="urn:schemas-microsoft-com:office:word" xmlns:w="http://schemas.openxmlformats.org/wordprocessingml/2006/main" xmlns:w14="http://schemas.microsoft.com/office/word/2010/wordml" xmlns:w15="http://schemas.microsoft.com/office/word/2012/wordml" xmlns:w16cid="http://schemas.microsoft.com/office/word/2016/wordml/cid" xmlns:w16se="http://schemas.microsoft.com/office/word/2015/wordml/symex" xmlns:sl="http://schemas.openxmlformats.org/schemaLibrary/2006/main" mc:Ignorable="w14 w15 w16se w16cid">
+  <w:view w:val="normal"/>
+  <w:defaultTabStop w:val="708"/>
+  <w:hyphenationZone w:val="425"/>
+  <w:characterSpacingControl w:val="doNotCompress"/>
+  <w:compat>
+    <w:useFELayout/>
+    <w:compatSetting w:name="compatibilityMode" w:uri="http://schemas.microsoft.com/office/word" w:val="15"/>
+    <w:compatSetting w:name="overrideTableStyleFontSizeAndJustification" w:uri="http://schemas.microsoft.com/office/word" w:val="1"/>
+    <w:compatSetting w:name="enableOpenTypeFeatures" w:uri="http://schemas.microsoft.com/office/word" w:val="1"/>
+    <w:compatSetting w:name="doNotFlipMirrorIndents" w:uri="http://schemas.microsoft.com/office/word" w:val="1"/>
+    <w:compatSetting w:name="differentiateMultirowTableHeaders" w:uri="http://schemas.microsoft.com/office/word" w:val="1"/>
+    <w:compatSetting w:name="useWord2013TrackBottomHyphenation" w:uri="http://schemas.microsoft.com/office/word" w:val="0"/>
+  </w:compat>
+  <w:rsids>
+    <w:rsidRoot w:val="003F5391"/>
+    <w:rsid w:val="001D1131"/>
+    <w:rsid w:val="003F5391"/>
+    <w:rsid w:val="00626D9C"/>
+    <w:rsid w:val="006A71B3"/>
+    <w:rsid w:val="00FE562D"/>
+  </w:rsids>
+  <m:mathPr>
+    <m:mathFont m:val="Cambria Math"/>
+    <m:brkBin m:val="before"/>
+    <m:brkBinSub m:val="--"/>
+    <m:smallFrac m:val="0"/>
+    <m:dispDef/>
+    <m:lMargin m:val="0"/>
+    <m:rMargin m:val="0"/>
+    <m:defJc m:val="centerGroup"/>
+    <m:wrapIndent m:val="1440"/>
+    <m:intLim m:val="subSup"/>
+    <m:naryLim m:val="undOvr"/>
+  </m:mathPr>
+  <w:themeFontLang w:val="fr-FR"/>
+  <w:clrSchemeMapping w:bg1="light1" w:t1="dark1" w:bg2="light2" w:t2="dark2" w:accent1="accent1" w:accent2="accent2" w:accent3="accent3" w:accent4="accent4" w:accent5="accent5" w:accent6="accent6" w:hyperlink="hyperlink" w:followedHyperlink="followedHyperlink"/>
+  <w:decimalSymbol w:val=","/>
+  <w:listSeparator w:val=";"/>
+  <w15:chartTrackingRefBased/>
+</w:settings>
+</file>
+
+<file path=word/glossary/styles.xml><?xml version="1.0" encoding="utf-8"?>
+<w:styles xmlns:mc="http://schemas.openxmlformats.org/markup-compatibility/2006" xmlns:r="http://schemas.openxmlformats.org/officeDocument/2006/relationships" xmlns:w="http://schemas.openxmlformats.org/wordprocessingml/2006/main" xmlns:w14="http://schemas.microsoft.com/office/word/2010/wordml" xmlns:w15="http://schemas.microsoft.com/office/word/2012/wordml" xmlns:w16cid="http://schemas.microsoft.com/office/word/2016/wordml/cid" xmlns:w16se="http://schemas.microsoft.com/office/word/2015/wordml/symex" mc:Ignorable="w14 w15 w16se w16cid">
+  <w:docDefaults>
+    <w:rPrDefault>
+      <w:rPr>
+        <w:rFonts w:asciiTheme="minorHAnsi" w:eastAsiaTheme="minorEastAsia" w:hAnsiTheme="minorHAnsi" w:cstheme="minorBidi"/>
+        <w:sz w:val="22"/>
+        <w:szCs w:val="22"/>
+        <w:lang w:val="fr-FR" w:eastAsia="fr-FR" w:bidi="ar-SA"/>
+      </w:rPr>
+    </w:rPrDefault>
+    <w:pPrDefault>
+      <w:pPr>
+        <w:spacing w:after="160" w:line="259" w:lineRule="auto"/>
+      </w:pPr>
+    </w:pPrDefault>
+  </w:docDefaults>
+  <w:latentStyles w:defLockedState="0" w:defUIPriority="99" w:defSemiHidden="0" w:defUnhideWhenUsed="0" w:defQFormat="0" w:count="375">
+    <w:lsdException w:name="Normal" w:uiPriority="0" w:qFormat="1"/>
+    <w:lsdException w:name="heading 1" w:uiPriority="9" w:qFormat="1"/>
+    <w:lsdException w:name="heading 2" w:semiHidden="1" w:uiPriority="9" w:unhideWhenUsed="1" w:qFormat="1"/>
+    <w:lsdException w:name="heading 3" w:semiHidden="1" w:uiPriority="9" w:unhideWhenUsed="1" w:qFormat="1"/>
+    <w:lsdException w:name="heading 4" w:semiHidden="1" w:uiPriority="9" w:unhideWhenUsed="1" w:qFormat="1"/>
+    <w:lsdException w:name="heading 5" w:semiHidden="1" w:uiPriority="9" w:unhideWhenUsed="1" w:qFormat="1"/>
+    <w:lsdException w:name="heading 6" w:semiHidden="1" w:uiPriority="9" w:unhideWhenUsed="1" w:qFormat="1"/>
+    <w:lsdException w:name="heading 7" w:semiHidden="1" w:uiPriority="9" w:unhideWhenUsed="1" w:qFormat="1"/>
+    <w:lsdException w:name="heading 8" w:semiHidden="1" w:uiPriority="9" w:unhideWhenUsed="1" w:qFormat="1"/>
+    <w:lsdException w:name="heading 9" w:semiHidden="1" w:uiPriority="9" w:unhideWhenUsed="1" w:qFormat="1"/>
+    <w:lsdException w:name="index 1" w:semiHidden="1" w:unhideWhenUsed="1"/>
+    <w:lsdException w:name="index 2" w:semiHidden="1" w:unhideWhenUsed="1"/>
+    <w:lsdException w:name="index 3" w:semiHidden="1" w:unhideWhenUsed="1"/>
+    <w:lsdException w:name="index 4" w:semiHidden="1" w:unhideWhenUsed="1"/>
+    <w:lsdException w:name="index 5" w:semiHidden="1" w:unhideWhenUsed="1"/>
+    <w:lsdException w:name="index 6" w:semiHidden="1" w:unhideWhenUsed="1"/>
+    <w:lsdException w:name="index 7" w:semiHidden="1" w:unhideWhenUsed="1"/>
+    <w:lsdException w:name="index 8" w:semiHidden="1" w:unhideWhenUsed="1"/>
+    <w:lsdException w:name="index 9" w:semiHidden="1" w:unhideWhenUsed="1"/>
+    <w:lsdException w:name="toc 1" w:semiHidden="1" w:uiPriority="39" w:unhideWhenUsed="1"/>
+    <w:lsdException w:name="toc 2" w:semiHidden="1" w:uiPriority="39" w:unhideWhenUsed="1"/>
+    <w:lsdException w:name="toc 3" w:semiHidden="1" w:uiPriority="39" w:unhideWhenUsed="1"/>
+    <w:lsdException w:name="toc 4" w:semiHidden="1" w:uiPriority="39" w:unhideWhenUsed="1"/>
+    <w:lsdException w:name="toc 5" w:semiHidden="1" w:uiPriority="39" w:unhideWhenUsed="1"/>
+    <w:lsdException w:name="toc 6" w:semiHidden="1" w:uiPriority="39" w:unhideWhenUsed="1"/>
+    <w:lsdException w:name="toc 7" w:semiHidden="1" w:uiPriority="39" w:unhideWhenUsed="1"/>
+    <w:lsdException w:name="toc 8" w:semiHidden="1" w:uiPriority="39" w:unhideWhenUsed="1"/>
+    <w:lsdException w:name="toc 9" w:semiHidden="1" w:uiPriority="39" w:unhideWhenUsed="1"/>
+    <w:lsdException w:name="Normal Indent" w:semiHidden="1" w:unhideWhenUsed="1"/>
+    <w:lsdException w:name="footnote text" w:semiHidden="1" w:unhideWhenUsed="1"/>
+    <w:lsdException w:name="annotation text" w:semiHidden="1" w:unhideWhenUsed="1"/>
+    <w:lsdException w:name="header" w:semiHidden="1" w:unhideWhenUsed="1"/>
+    <w:lsdException w:name="footer" w:semiHidden="1" w:unhideWhenUsed="1"/>
+    <w:lsdException w:name="index heading" w:semiHidden="1" w:unhideWhenUsed="1"/>
+    <w:lsdException w:name="caption" w:semiHidden="1" w:uiPriority="35" w:unhideWhenUsed="1" w:qFormat="1"/>
+    <w:lsdException w:name="table of figures" w:semiHidden="1" w:unhideWhenUsed="1"/>
+    <w:lsdException w:name="envelope address" w:semiHidden="1" w:unhideWhenUsed="1"/>
+    <w:lsdException w:name="envelope return" w:semiHidden="1" w:unhideWhenUsed="1"/>
+    <w:lsdException w:name="footnote reference" w:semiHidden="1" w:unhideWhenUsed="1"/>
+    <w:lsdException w:name="annotation reference" w:semiHidden="1" w:unhideWhenUsed="1"/>
+    <w:lsdException w:name="line number" w:semiHidden="1" w:unhideWhenUsed="1"/>
+    <w:lsdException w:name="page number" w:semiHidden="1" w:unhideWhenUsed="1"/>
+    <w:lsdException w:name="endnote reference" w:semiHidden="1" w:unhideWhenUsed="1"/>
+    <w:lsdException w:name="endnote text" w:semiHidden="1" w:unhideWhenUsed="1"/>
+    <w:lsdException w:name="table of authorities" w:semiHidden="1" w:unhideWhenUsed="1"/>
+    <w:lsdException w:name="macro" w:semiHidden="1" w:unhideWhenUsed="1"/>
+    <w:lsdException w:name="toa heading" w:semiHidden="1" w:unhideWhenUsed="1"/>
+    <w:lsdException w:name="List" w:semiHidden="1" w:unhideWhenUsed="1"/>
+    <w:lsdException w:name="List Bullet" w:semiHidden="1" w:unhideWhenUsed="1"/>
+    <w:lsdException w:name="List Number" w:semiHidden="1" w:unhideWhenUsed="1"/>
+    <w:lsdException w:name="List 2" w:semiHidden="1" w:unhideWhenUsed="1"/>
+    <w:lsdException w:name="List 3" w:semiHidden="1" w:unhideWhenUsed="1"/>
+    <w:lsdException w:name="List 4" w:semiHidden="1" w:unhideWhenUsed="1"/>
+    <w:lsdException w:name="List 5" w:semiHidden="1" w:unhideWhenUsed="1"/>
+    <w:lsdException w:name="List Bullet 2" w:semiHidden="1" w:unhideWhenUsed="1"/>
+    <w:lsdException w:name="List Bullet 3" w:semiHidden="1" w:unhideWhenUsed="1"/>
+    <w:lsdException w:name="List Bullet 4" w:semiHidden="1" w:unhideWhenUsed="1"/>
+    <w:lsdException w:name="List Bullet 5" w:semiHidden="1" w:unhideWhenUsed="1"/>
+    <w:lsdException w:name="List Number 2" w:semiHidden="1" w:unhideWhenUsed="1"/>
+    <w:lsdException w:name="List Number 3" w:semiHidden="1" w:unhideWhenUsed="1"/>
+    <w:lsdException w:name="List Number 4" w:semiHidden="1" w:unhideWhenUsed="1"/>
+    <w:lsdException w:name="List Number 5" w:semiHidden="1" w:unhideWhenUsed="1"/>
+    <w:lsdException w:name="Title" w:uiPriority="10" w:qFormat="1"/>
+    <w:lsdException w:name="Closing" w:semiHidden="1" w:unhideWhenUsed="1"/>
+    <w:lsdException w:name="Signature" w:semiHidden="1" w:unhideWhenUsed="1"/>
+    <w:lsdException w:name="Default Paragraph Font" w:semiHidden="1" w:uiPriority="1" w:unhideWhenUsed="1"/>
+    <w:lsdException w:name="Body Text" w:semiHidden="1" w:unhideWhenUsed="1"/>
+    <w:lsdException w:name="Body Text Indent" w:semiHidden="1" w:unhideWhenUsed="1"/>
+    <w:lsdException w:name="List Continue" w:semiHidden="1" w:unhideWhenUsed="1"/>
+    <w:lsdException w:name="List Continue 2" w:semiHidden="1" w:unhideWhenUsed="1"/>
+    <w:lsdException w:name="List Continue 3" w:semiHidden="1" w:unhideWhenUsed="1"/>
+    <w:lsdException w:name="List Continue 4" w:semiHidden="1" w:unhideWhenUsed="1"/>
+    <w:lsdException w:name="List Continue 5" w:semiHidden="1" w:unhideWhenUsed="1"/>
+    <w:lsdException w:name="Message Header" w:semiHidden="1" w:unhideWhenUsed="1"/>
+    <w:lsdException w:name="Subtitle" w:uiPriority="11" w:qFormat="1"/>
+    <w:lsdException w:name="Salutation" w:semiHidden="1" w:unhideWhenUsed="1"/>
+    <w:lsdException w:name="Date" w:semiHidden="1" w:unhideWhenUsed="1"/>
+    <w:lsdException w:name="Body Text First Indent" w:semiHidden="1" w:unhideWhenUsed="1"/>
+    <w:lsdException w:name="Body Text First Indent 2" w:semiHidden="1" w:unhideWhenUsed="1"/>
+    <w:lsdException w:name="Note Heading" w:semiHidden="1" w:unhideWhenUsed="1"/>
+    <w:lsdException w:name="Body Text 2" w:semiHidden="1" w:unhideWhenUsed="1"/>
+    <w:lsdException w:name="Body Text 3" w:semiHidden="1" w:unhideWhenUsed="1"/>
+    <w:lsdException w:name="Body Text Indent 2" w:semiHidden="1" w:unhideWhenUsed="1"/>
+    <w:lsdException w:name="Body Text Indent 3" w:semiHidden="1" w:unhideWhenUsed="1"/>
+    <w:lsdException w:name="Block Text" w:semiHidden="1" w:unhideWhenUsed="1"/>
+    <w:lsdException w:name="Hyperlink" w:semiHidden="1" w:unhideWhenUsed="1"/>
+    <w:lsdException w:name="FollowedHyperlink" w:semiHidden="1" w:unhideWhenUsed="1"/>
+    <w:lsdException w:name="Strong" w:uiPriority="22" w:qFormat="1"/>
+    <w:lsdException w:name="Emphasis" w:uiPriority="20" w:qFormat="1"/>
+    <w:lsdException w:name="Document Map" w:semiHidden="1" w:unhideWhenUsed="1"/>
+    <w:lsdException w:name="Plain Text" w:semiHidden="1" w:unhideWhenUsed="1"/>
+    <w:lsdException w:name="E-mail Signature" w:semiHidden="1" w:unhideWhenUsed="1"/>
+    <w:lsdException w:name="HTML Top of Form" w:semiHidden="1" w:unhideWhenUsed="1"/>
+    <w:lsdException w:name="HTML Bottom of Form" w:semiHidden="1" w:unhideWhenUsed="1"/>
+    <w:lsdException w:name="Normal (Web)" w:semiHidden="1" w:unhideWhenUsed="1"/>
+    <w:lsdException w:name="HTML Acronym" w:semiHidden="1" w:unhideWhenUsed="1"/>
+    <w:lsdException w:name="HTML Address" w:semiHidden="1" w:unhideWhenUsed="1"/>
+    <w:lsdException w:name="HTML Cite" w:semiHidden="1" w:unhideWhenUsed="1"/>
+    <w:lsdException w:name="HTML Code" w:semiHidden="1" w:unhideWhenUsed="1"/>
+    <w:lsdException w:name="HTML Definition" w:semiHidden="1" w:unhideWhenUsed="1"/>
+    <w:lsdException w:name="HTML Keyboard" w:semiHidden="1" w:unhideWhenUsed="1"/>
+    <w:lsdException w:name="HTML Preformatted" w:semiHidden="1" w:unhideWhenUsed="1"/>
+    <w:lsdException w:name="HTML Sample" w:semiHidden="1" w:unhideWhenUsed="1"/>
+    <w:lsdException w:name="HTML Typewriter" w:semiHidden="1" w:unhideWhenUsed="1"/>
+    <w:lsdException w:name="HTML Variable" w:semiHidden="1" w:unhideWhenUsed="1"/>
+    <w:lsdException w:name="Normal Table" w:semiHidden="1" w:unhideWhenUsed="1"/>
+    <w:lsdException w:name="annotation subject" w:semiHidden="1" w:unhideWhenUsed="1"/>
+    <w:lsdException w:name="No List" w:semiHidden="1" w:unhideWhenUsed="1"/>
+    <w:lsdException w:name="Outline List 1" w:semiHidden="1" w:unhideWhenUsed="1"/>
+    <w:lsdException w:name="Outline List 2" w:semiHidden="1" w:unhideWhenUsed="1"/>
+    <w:lsdException w:name="Outline List 3" w:semiHidden="1" w:unhideWhenUsed="1"/>
+    <w:lsdException w:name="Table Simple 1" w:semiHidden="1" w:unhideWhenUsed="1"/>
+    <w:lsdException w:name="Table Simple 2" w:semiHidden="1" w:unhideWhenUsed="1"/>
+    <w:lsdException w:name="Table Simple 3" w:semiHidden="1" w:unhideWhenUsed="1"/>
+    <w:lsdException w:name="Table Classic 1" w:semiHidden="1" w:unhideWhenUsed="1"/>
+    <w:lsdException w:name="Table Classic 2" w:semiHidden="1" w:unhideWhenUsed="1"/>
+    <w:lsdException w:name="Table Classic 3" w:semiHidden="1" w:unhideWhenUsed="1"/>
+    <w:lsdException w:name="Table Classic 4" w:semiHidden="1" w:unhideWhenUsed="1"/>
+    <w:lsdException w:name="Table Colorful 1" w:semiHidden="1" w:unhideWhenUsed="1"/>
+    <w:lsdException w:name="Table Colorful 2" w:semiHidden="1" w:unhideWhenUsed="1"/>
+    <w:lsdException w:name="Table Colorful 3" w:semiHidden="1" w:unhideWhenUsed="1"/>
+    <w:lsdException w:name="Table Columns 1" w:semiHidden="1" w:unhideWhenUsed="1"/>
+    <w:lsdException w:name="Table Columns 2" w:semiHidden="1" w:unhideWhenUsed="1"/>
+    <w:lsdException w:name="Table Columns 3" w:semiHidden="1" w:unhideWhenUsed="1"/>
+    <w:lsdException w:name="Table Columns 4" w:semiHidden="1" w:unhideWhenUsed="1"/>
+    <w:lsdException w:name="Table Columns 5" w:semiHidden="1" w:unhideWhenUsed="1"/>
+    <w:lsdException w:name="Table Grid 1" w:semiHidden="1" w:unhideWhenUsed="1"/>
+    <w:lsdException w:name="Table Grid 2" w:semiHidden="1" w:unhideWhenUsed="1"/>
+    <w:lsdException w:name="Table Grid 3" w:semiHidden="1" w:unhideWhenUsed="1"/>
+    <w:lsdException w:name="Table Grid 4" w:semiHidden="1" w:unhideWhenUsed="1"/>
+    <w:lsdException w:name="Table Grid 5" w:semiHidden="1" w:unhideWhenUsed="1"/>
+    <w:lsdException w:name="Table Grid 6" w:semiHidden="1" w:unhideWhenUsed="1"/>
+    <w:lsdException w:name="Table Grid 7" w:semiHidden="1" w:unhideWhenUsed="1"/>
+    <w:lsdException w:name="Table Grid 8" w:semiHidden="1" w:unhideWhenUsed="1"/>
+    <w:lsdException w:name="Table List 1" w:semiHidden="1" w:unhideWhenUsed="1"/>
+    <w:lsdException w:name="Table List 2" w:semiHidden="1" w:unhideWhenUsed="1"/>
+    <w:lsdException w:name="Table List 3" w:semiHidden="1" w:unhideWhenUsed="1"/>
+    <w:lsdException w:name="Table List 4" w:semiHidden="1" w:unhideWhenUsed="1"/>
+    <w:lsdException w:name="Table List 5" w:semiHidden="1" w:unhideWhenUsed="1"/>
+    <w:lsdException w:name="Table List 6" w:semiHidden="1" w:unhideWhenUsed="1"/>
+    <w:lsdException w:name="Table List 7" w:semiHidden="1" w:unhideWhenUsed="1"/>
+    <w:lsdException w:name="Table List 8" w:semiHidden="1" w:unhideWhenUsed="1"/>
+    <w:lsdException w:name="Table 3D effects 1" w:semiHidden="1" w:unhideWhenUsed="1"/>
+    <w:lsdException w:name="Table 3D effects 2" w:semiHidden="1" w:unhideWhenUsed="1"/>
+    <w:lsdException w:name="Table 3D effects 3" w:semiHidden="1" w:unhideWhenUsed="1"/>
+    <w:lsdException w:name="Table Contemporary" w:semiHidden="1" w:unhideWhenUsed="1"/>
+    <w:lsdException w:name="Table Elegant" w:semiHidden="1" w:unhideWhenUsed="1"/>
+    <w:lsdException w:name="Table Professional" w:semiHidden="1" w:unhideWhenUsed="1"/>
+    <w:lsdException w:name="Table Subtle 1" w:semiHidden="1" w:unhideWhenUsed="1"/>
+    <w:lsdException w:name="Table Subtle 2" w:semiHidden="1" w:unhideWhenUsed="1"/>
+    <w:lsdException w:name="Table Web 1" w:semiHidden="1" w:unhideWhenUsed="1"/>
+    <w:lsdException w:name="Table Web 2" w:semiHidden="1" w:unhideWhenUsed="1"/>
+    <w:lsdException w:name="Table Web 3" w:semiHidden="1" w:unhideWhenUsed="1"/>
+    <w:lsdException w:name="Balloon Text" w:semiHidden="1" w:unhideWhenUsed="1"/>
+    <w:lsdException w:name="Table Grid" w:uiPriority="39"/>
+    <w:lsdException w:name="Table Theme" w:semiHidden="1" w:unhideWhenUsed="1"/>
+    <w:lsdException w:name="Placeholder Text" w:semiHidden="1"/>
+    <w:lsdException w:name="No Spacing" w:uiPriority="1" w:qFormat="1"/>
+    <w:lsdException w:name="Light Shading" w:uiPriority="60"/>
+    <w:lsdException w:name="Light List" w:uiPriority="61"/>
+    <w:lsdException w:name="Light Grid" w:uiPriority="62"/>
+    <w:lsdException w:name="Medium Shading 1" w:uiPriority="63"/>
+    <w:lsdException w:name="Medium Shading 2" w:uiPriority="64"/>
+    <w:lsdException w:name="Medium List 1" w:uiPriority="65"/>
+    <w:lsdException w:name="Medium List 2" w:uiPriority="66"/>
+    <w:lsdException w:name="Medium Grid 1" w:uiPriority="67"/>
+    <w:lsdException w:name="Medium Grid 2" w:uiPriority="68"/>
+    <w:lsdException w:name="Medium Grid 3" w:uiPriority="69"/>
+    <w:lsdException w:name="Dark List" w:uiPriority="70"/>
+    <w:lsdException w:name="Colorful Shading" w:uiPriority="71"/>
+    <w:lsdException w:name="Colorful List" w:uiPriority="72"/>
+    <w:lsdException w:name="Colorful Grid" w:uiPriority="73"/>
+    <w:lsdException w:name="Light Shading Accent 1" w:uiPriority="60"/>
+    <w:lsdException w:name="Light List Accent 1" w:uiPriority="61"/>
+    <w:lsdException w:name="Light Grid Accent 1" w:uiPriority="62"/>
+    <w:lsdException w:name="Medium Shading 1 Accent 1" w:uiPriority="63"/>
+    <w:lsdException w:name="Medium Shading 2 Accent 1" w:uiPriority="64"/>
+    <w:lsdException w:name="Medium List 1 Accent 1" w:uiPriority="65"/>
+    <w:lsdException w:name="Revision" w:semiHidden="1"/>
+    <w:lsdException w:name="List Paragraph" w:uiPriority="34" w:qFormat="1"/>
+    <w:lsdException w:name="Quote" w:uiPriority="29" w:qFormat="1"/>
+    <w:lsdException w:name="Intense Quote" w:uiPriority="30" w:qFormat="1"/>
+    <w:lsdException w:name="Medium List 2 Accent 1" w:uiPriority="66"/>
+    <w:lsdException w:name="Medium Grid 1 Accent 1" w:uiPriority="67"/>
+    <w:lsdException w:name="Medium Grid 2 Accent 1" w:uiPriority="68"/>
+    <w:lsdException w:name="Medium Grid 3 Accent 1" w:uiPriority="69"/>
+    <w:lsdException w:name="Dark List Accent 1" w:uiPriority="70"/>
+    <w:lsdException w:name="Colorful Shading Accent 1" w:uiPriority="71"/>
+    <w:lsdException w:name="Colorful List Accent 1" w:uiPriority="72"/>
+    <w:lsdException w:name="Colorful Grid Accent 1" w:uiPriority="73"/>
+    <w:lsdException w:name="Light Shading Accent 2" w:uiPriority="60"/>
+    <w:lsdException w:name="Light List Accent 2" w:uiPriority="61"/>
+    <w:lsdException w:name="Light Grid Accent 2" w:uiPriority="62"/>
+    <w:lsdException w:name="Medium Shading 1 Accent 2" w:uiPriority="63"/>
+    <w:lsdException w:name="Medium Shading 2 Accent 2" w:uiPriority="64"/>
+    <w:lsdException w:name="Medium List 1 Accent 2" w:uiPriority="65"/>
+    <w:lsdException w:name="Medium List 2 Accent 2" w:uiPriority="66"/>
+    <w:lsdException w:name="Medium Grid 1 Accent 2" w:uiPriority="67"/>
+    <w:lsdException w:name="Medium Grid 2 Accent 2" w:uiPriority="68"/>
+    <w:lsdException w:name="Medium Grid 3 Accent 2" w:uiPriority="69"/>
+    <w:lsdException w:name="Dark List Accent 2" w:uiPriority="70"/>
+    <w:lsdException w:name="Colorful Shading Accent 2" w:uiPriority="71"/>
+    <w:lsdException w:name="Colorful List Accent 2" w:uiPriority="72"/>
+    <w:lsdException w:name="Colorful Grid Accent 2" w:uiPriority="73"/>
+    <w:lsdException w:name="Light Shading Accent 3" w:uiPriority="60"/>
+    <w:lsdException w:name="Light List Accent 3" w:uiPriority="61"/>
+    <w:lsdException w:name="Light Grid Accent 3" w:uiPriority="62"/>
+    <w:lsdException w:name="Medium Shading 1 Accent 3" w:uiPriority="63"/>
+    <w:lsdException w:name="Medium Shading 2 Accent 3" w:uiPriority="64"/>
+    <w:lsdException w:name="Medium List 1 Accent 3" w:uiPriority="65"/>
+    <w:lsdException w:name="Medium List 2 Accent 3" w:uiPriority="66"/>
+    <w:lsdException w:name="Medium Grid 1 Accent 3" w:uiPriority="67"/>
+    <w:lsdException w:name="Medium Grid 2 Accent 3" w:uiPriority="68"/>
+    <w:lsdException w:name="Medium Grid 3 Accent 3" w:uiPriority="69"/>
+    <w:lsdException w:name="Dark List Accent 3" w:uiPriority="70"/>
+    <w:lsdException w:name="Colorful Shading Accent 3" w:uiPriority="71"/>
+    <w:lsdException w:name="Colorful List Accent 3" w:uiPriority="72"/>
+    <w:lsdException w:name="Colorful Grid Accent 3" w:uiPriority="73"/>
+    <w:lsdException w:name="Light Shading Accent 4" w:uiPriority="60"/>
+    <w:lsdException w:name="Light List Accent 4" w:uiPriority="61"/>
+    <w:lsdException w:name="Light Grid Accent 4" w:uiPriority="62"/>
+    <w:lsdException w:name="Medium Shading 1 Accent 4" w:uiPriority="63"/>
+    <w:lsdException w:name="Medium Shading 2 Accent 4" w:uiPriority="64"/>
+    <w:lsdException w:name="Medium List 1 Accent 4" w:uiPriority="65"/>
+    <w:lsdException w:name="Medium List 2 Accent 4" w:uiPriority="66"/>
+    <w:lsdException w:name="Medium Grid 1 Accent 4" w:uiPriority="67"/>
+    <w:lsdException w:name="Medium Grid 2 Accent 4" w:uiPriority="68"/>
+    <w:lsdException w:name="Medium Grid 3 Accent 4" w:uiPriority="69"/>
+    <w:lsdException w:name="Dark List Accent 4" w:uiPriority="70"/>
+    <w:lsdException w:name="Colorful Shading Accent 4" w:uiPriority="71"/>
+    <w:lsdException w:name="Colorful List Accent 4" w:uiPriority="72"/>
+    <w:lsdException w:name="Colorful Grid Accent 4" w:uiPriority="73"/>
+    <w:lsdException w:name="Light Shading Accent 5" w:uiPriority="60"/>
+    <w:lsdException w:name="Light List Accent 5" w:uiPriority="61"/>
+    <w:lsdException w:name="Light Grid Accent 5" w:uiPriority="62"/>
+    <w:lsdException w:name="Medium Shading 1 Accent 5" w:uiPriority="63"/>
+    <w:lsdException w:name="Medium Shading 2 Accent 5" w:uiPriority="64"/>
+    <w:lsdException w:name="Medium List 1 Accent 5" w:uiPriority="65"/>
+    <w:lsdException w:name="Medium List 2 Accent 5" w:uiPriority="66"/>
+    <w:lsdException w:name="Medium Grid 1 Accent 5" w:uiPriority="67"/>
+    <w:lsdException w:name="Medium Grid 2 Accent 5" w:uiPriority="68"/>
+    <w:lsdException w:name="Medium Grid 3 Accent 5" w:uiPriority="69"/>
+    <w:lsdException w:name="Dark List Accent 5" w:uiPriority="70"/>
+    <w:lsdException w:name="Colorful Shading Accent 5" w:uiPriority="71"/>
+    <w:lsdException w:name="Colorful List Accent 5" w:uiPriority="72"/>
+    <w:lsdException w:name="Colorful Grid Accent 5" w:uiPriority="73"/>
+    <w:lsdException w:name="Light Shading Accent 6" w:uiPriority="60"/>
+    <w:lsdException w:name="Light List Accent 6" w:uiPriority="61"/>
+    <w:lsdException w:name="Light Grid Accent 6" w:uiPriority="62"/>
+    <w:lsdException w:name="Medium Shading 1 Accent 6" w:uiPriority="63"/>
+    <w:lsdException w:name="Medium Shading 2 Accent 6" w:uiPriority="64"/>
+    <w:lsdException w:name="Medium List 1 Accent 6" w:uiPriority="65"/>
+    <w:lsdException w:name="Medium List 2 Accent 6" w:uiPriority="66"/>
+    <w:lsdException w:name="Medium Grid 1 Accent 6" w:uiPriority="67"/>
+    <w:lsdException w:name="Medium Grid 2 Accent 6" w:uiPriority="68"/>
+    <w:lsdException w:name="Medium Grid 3 Accent 6" w:uiPriority="69"/>
+    <w:lsdException w:name="Dark List Accent 6" w:uiPriority="70"/>
+    <w:lsdException w:name="Colorful Shading Accent 6" w:uiPriority="71"/>
+    <w:lsdException w:name="Colorful List Accent 6" w:uiPriority="72"/>
+    <w:lsdException w:name="Colorful Grid Accent 6" w:uiPriority="73"/>
+    <w:lsdException w:name="Subtle Emphasis" w:uiPriority="19" w:qFormat="1"/>
+    <w:lsdException w:name="Intense Emphasis" w:uiPriority="21" w:qFormat="1"/>
+    <w:lsdException w:name="Subtle Reference" w:uiPriority="31" w:qFormat="1"/>
+    <w:lsdException w:name="Intense Reference" w:uiPriority="32" w:qFormat="1"/>
+    <w:lsdException w:name="Book Title" w:uiPriority="33" w:qFormat="1"/>
+    <w:lsdException w:name="Bibliography" w:semiHidden="1" w:uiPriority="37" w:unhideWhenUsed="1"/>
+    <w:lsdException w:name="TOC Heading" w:semiHidden="1" w:uiPriority="39" w:unhideWhenUsed="1" w:qFormat="1"/>
+    <w:lsdException w:name="Plain Table 1" w:uiPriority="41"/>
+    <w:lsdException w:name="Plain Table 2" w:uiPriority="42"/>
+    <w:lsdException w:name="Plain Table 3" w:uiPriority="43"/>
+    <w:lsdException w:name="Plain Table 4" w:uiPriority="44"/>
+    <w:lsdException w:name="Plain Table 5" w:uiPriority="45"/>
+    <w:lsdException w:name="Grid Table Light" w:uiPriority="40"/>
+    <w:lsdException w:name="Grid Table 1 Light" w:uiPriority="46"/>
+    <w:lsdException w:name="Grid Table 2" w:uiPriority="47"/>
+    <w:lsdException w:name="Grid Table 3" w:uiPriority="48"/>
+    <w:lsdException w:name="Grid Table 4" w:uiPriority="49"/>
+    <w:lsdException w:name="Grid Table 5 Dark" w:uiPriority="50"/>
+    <w:lsdException w:name="Grid Table 6 Colorful" w:uiPriority="51"/>
+    <w:lsdException w:name="Grid Table 7 Colorful" w:uiPriority="52"/>
+    <w:lsdException w:name="Grid Table 1 Light Accent 1" w:uiPriority="46"/>
+    <w:lsdException w:name="Grid Table 2 Accent 1" w:uiPriority="47"/>
+    <w:lsdException w:name="Grid Table 3 Accent 1" w:uiPriority="48"/>
+    <w:lsdException w:name="Grid Table 4 Accent 1" w:uiPriority="49"/>
+    <w:lsdException w:name="Grid Table 5 Dark Accent 1" w:uiPriority="50"/>
+    <w:lsdException w:name="Grid Table 6 Colorful Accent 1" w:uiPriority="51"/>
+    <w:lsdException w:name="Grid Table 7 Colorful Accent 1" w:uiPriority="52"/>
+    <w:lsdException w:name="Grid Table 1 Light Accent 2" w:uiPriority="46"/>
+    <w:lsdException w:name="Grid Table 2 Accent 2" w:uiPriority="47"/>
+    <w:lsdException w:name="Grid Table 3 Accent 2" w:uiPriority="48"/>
+    <w:lsdException w:name="Grid Table 4 Accent 2" w:uiPriority="49"/>
+    <w:lsdException w:name="Grid Table 5 Dark Accent 2" w:uiPriority="50"/>
+    <w:lsdException w:name="Grid Table 6 Colorful Accent 2" w:uiPriority="51"/>
+    <w:lsdException w:name="Grid Table 7 Colorful Accent 2" w:uiPriority="52"/>
+    <w:lsdException w:name="Grid Table 1 Light Accent 3" w:uiPriority="46"/>
+    <w:lsdException w:name="Grid Table 2 Accent 3" w:uiPriority="47"/>
+    <w:lsdException w:name="Grid Table 3 Accent 3" w:uiPriority="48"/>
+    <w:lsdException w:name="Grid Table 4 Accent 3" w:uiPriority="49"/>
+    <w:lsdException w:name="Grid Table 5 Dark Accent 3" w:uiPriority="50"/>
+    <w:lsdException w:name="Grid Table 6 Colorful Accent 3" w:uiPriority="51"/>
+    <w:lsdException w:name="Grid Table 7 Colorful Accent 3" w:uiPriority="52"/>
+    <w:lsdException w:name="Grid Table 1 Light Accent 4" w:uiPriority="46"/>
+    <w:lsdException w:name="Grid Table 2 Accent 4" w:uiPriority="47"/>
+    <w:lsdException w:name="Grid Table 3 Accent 4" w:uiPriority="48"/>
+    <w:lsdException w:name="Grid Table 4 Accent 4" w:uiPriority="49"/>
+    <w:lsdException w:name="Grid Table 5 Dark Accent 4" w:uiPriority="50"/>
+    <w:lsdException w:name="Grid Table 6 Colorful Accent 4" w:uiPriority="51"/>
+    <w:lsdException w:name="Grid Table 7 Colorful Accent 4" w:uiPriority="52"/>
+    <w:lsdException w:name="Grid Table 1 Light Accent 5" w:uiPriority="46"/>
+    <w:lsdException w:name="Grid Table 2 Accent 5" w:uiPriority="47"/>
+    <w:lsdException w:name="Grid Table 3 Accent 5" w:uiPriority="48"/>
+    <w:lsdException w:name="Grid Table 4 Accent 5" w:uiPriority="49"/>
+    <w:lsdException w:name="Grid Table 5 Dark Accent 5" w:uiPriority="50"/>
+    <w:lsdException w:name="Grid Table 6 Colorful Accent 5" w:uiPriority="51"/>
+    <w:lsdException w:name="Grid Table 7 Colorful Accent 5" w:uiPriority="52"/>
+    <w:lsdException w:name="Grid Table 1 Light Accent 6" w:uiPriority="46"/>
+    <w:lsdException w:name="Grid Table 2 Accent 6" w:uiPriority="47"/>
+    <w:lsdException w:name="Grid Table 3 Accent 6" w:uiPriority="48"/>
+    <w:lsdException w:name="Grid Table 4 Accent 6" w:uiPriority="49"/>
+    <w:lsdException w:name="Grid Table 5 Dark Accent 6" w:uiPriority="50"/>
+    <w:lsdException w:name="Grid Table 6 Colorful Accent 6" w:uiPriority="51"/>
+    <w:lsdException w:name="Grid Table 7 Colorful Accent 6" w:uiPriority="52"/>
+    <w:lsdException w:name="List Table 1 Light" w:uiPriority="46"/>
+    <w:lsdException w:name="List Table 2" w:uiPriority="47"/>
+    <w:lsdException w:name="List Table 3" w:uiPriority="48"/>
+    <w:lsdException w:name="List Table 4" w:uiPriority="49"/>
+    <w:lsdException w:name="List Table 5 Dark" w:uiPriority="50"/>
+    <w:lsdException w:name="List Table 6 Colorful" w:uiPriority="51"/>
+    <w:lsdException w:name="List Table 7 Colorful" w:uiPriority="52"/>
+    <w:lsdException w:name="List Table 1 Light Accent 1" w:uiPriority="46"/>
+    <w:lsdException w:name="List Table 2 Accent 1" w:uiPriority="47"/>
+    <w:lsdException w:name="List Table 3 Accent 1" w:uiPriority="48"/>
+    <w:lsdException w:name="List Table 4 Accent 1" w:uiPriority="49"/>
+    <w:lsdException w:name="List Table 5 Dark Accent 1" w:uiPriority="50"/>
+    <w:lsdException w:name="List Table 6 Colorful Accent 1" w:uiPriority="51"/>
+    <w:lsdException w:name="List Table 7 Colorful Accent 1" w:uiPriority="52"/>
+    <w:lsdException w:name="List Table 1 Light Accent 2" w:uiPriority="46"/>
+    <w:lsdException w:name="List Table 2 Accent 2" w:uiPriority="47"/>
+    <w:lsdException w:name="List Table 3 Accent 2" w:uiPriority="48"/>
+    <w:lsdException w:name="List Table 4 Accent 2" w:uiPriority="49"/>
+    <w:lsdException w:name="List Table 5 Dark Accent 2" w:uiPriority="50"/>
+    <w:lsdException w:name="List Table 6 Colorful Accent 2" w:uiPriority="51"/>
+    <w:lsdException w:name="List Table 7 Colorful Accent 2" w:uiPriority="52"/>
+    <w:lsdException w:name="List Table 1 Light Accent 3" w:uiPriority="46"/>
+    <w:lsdException w:name="List Table 2 Accent 3" w:uiPriority="47"/>
+    <w:lsdException w:name="List Table 3 Accent 3" w:uiPriority="48"/>
+    <w:lsdException w:name="List Table 4 Accent 3" w:uiPriority="49"/>
+    <w:lsdException w:name="List Table 5 Dark Accent 3" w:uiPriority="50"/>
+    <w:lsdException w:name="List Table 6 Colorful Accent 3" w:uiPriority="51"/>
+    <w:lsdException w:name="List Table 7 Colorful Accent 3" w:uiPriority="52"/>
+    <w:lsdException w:name="List Table 1 Light Accent 4" w:uiPriority="46"/>
+    <w:lsdException w:name="List Table 2 Accent 4" w:uiPriority="47"/>
+    <w:lsdException w:name="List Table 3 Accent 4" w:uiPriority="48"/>
+    <w:lsdException w:name="List Table 4 Accent 4" w:uiPriority="49"/>
+    <w:lsdException w:name="List Table 5 Dark Accent 4" w:uiPriority="50"/>
+    <w:lsdException w:name="List Table 6 Colorful Accent 4" w:uiPriority="51"/>
+    <w:lsdException w:name="List Table 7 Colorful Accent 4" w:uiPriority="52"/>
+    <w:lsdException w:name="List Table 1 Light Accent 5" w:uiPriority="46"/>
+    <w:lsdException w:name="List Table 2 Accent 5" w:uiPriority="47"/>
+    <w:lsdException w:name="List Table 3 Accent 5" w:uiPriority="48"/>
+    <w:lsdException w:name="List Table 4 Accent 5" w:uiPriority="49"/>
+    <w:lsdException w:name="List Table 5 Dark Accent 5" w:uiPriority="50"/>
+    <w:lsdException w:name="List Table 6 Colorful Accent 5" w:uiPriority="51"/>
+    <w:lsdException w:name="List Table 7 Colorful Accent 5" w:uiPriority="52"/>
+    <w:lsdException w:name="List Table 1 Light Accent 6" w:uiPriority="46"/>
+    <w:lsdException w:name="List Table 2 Accent 6" w:uiPriority="47"/>
+    <w:lsdException w:name="List Table 3 Accent 6" w:uiPriority="48"/>
+    <w:lsdException w:name="List Table 4 Accent 6" w:uiPriority="49"/>
+    <w:lsdException w:name="List Table 5 Dark Accent 6" w:uiPriority="50"/>
+    <w:lsdException w:name="List Table 6 Colorful Accent 6" w:uiPriority="51"/>
+    <w:lsdException w:name="List Table 7 Colorful Accent 6" w:uiPriority="52"/>
+    <w:lsdException w:name="Mention" w:semiHidden="1" w:unhideWhenUsed="1"/>
+    <w:lsdException w:name="Smart Hyperlink" w:semiHidden="1" w:unhideWhenUsed="1"/>
+    <w:lsdException w:name="Hashtag" w:semiHidden="1" w:unhideWhenUsed="1"/>
+    <w:lsdException w:name="Unresolved Mention" w:semiHidden="1" w:unhideWhenUsed="1"/>
+  </w:latentStyles>
+  <w:style w:type="paragraph" w:default="1" w:styleId="Normal">
+    <w:name w:val="Normal"/>
+    <w:qFormat/>
+  </w:style>
+  <w:style w:type="character" w:default="1" w:styleId="Policepardfaut">
+    <w:name w:val="Default Paragraph Font"/>
+    <w:uiPriority w:val="1"/>
+    <w:semiHidden/>
+    <w:unhideWhenUsed/>
+  </w:style>
+  <w:style w:type="table" w:default="1" w:styleId="TableauNormal">
+    <w:name w:val="Normal Table"/>
+    <w:uiPriority w:val="99"/>
+    <w:semiHidden/>
+    <w:unhideWhenUsed/>
+    <w:tblPr>
+      <w:tblInd w:w="0" w:type="dxa"/>
+      <w:tblCellMar>
+        <w:top w:w="0" w:type="dxa"/>
+        <w:left w:w="108" w:type="dxa"/>
+        <w:bottom w:w="0" w:type="dxa"/>
+        <w:right w:w="108" w:type="dxa"/>
+      </w:tblCellMar>
+    </w:tblPr>
+  </w:style>
+  <w:style w:type="numbering" w:default="1" w:styleId="Aucuneliste">
+    <w:name w:val="No List"/>
+    <w:uiPriority w:val="99"/>
+    <w:semiHidden/>
+    <w:unhideWhenUsed/>
+  </w:style>
+  <w:style w:type="character" w:styleId="Textedelespacerserv">
+    <w:name w:val="Placeholder Text"/>
+    <w:basedOn w:val="Policepardfaut"/>
+    <w:uiPriority w:val="99"/>
+    <w:semiHidden/>
+    <w:rsid w:val="006A71B3"/>
+    <w:rPr>
+      <w:color w:val="808080"/>
+    </w:rPr>
+  </w:style>
+</w:styles>
+</file>
+
+<file path=word/glossary/webSettings.xml><?xml version="1.0" encoding="utf-8"?>
+<w:webSettings xmlns:mc="http://schemas.openxmlformats.org/markup-compatibility/2006" xmlns:r="http://schemas.openxmlformats.org/officeDocument/2006/relationships" xmlns:w="http://schemas.openxmlformats.org/wordprocessingml/2006/main" xmlns:w14="http://schemas.microsoft.com/office/word/2010/wordml" xmlns:w15="http://schemas.microsoft.com/office/word/2012/wordml" xmlns:w16cid="http://schemas.microsoft.com/office/word/2016/wordml/cid" xmlns:w16se="http://schemas.microsoft.com/office/word/2015/wordml/symex" mc:Ignorable="w14 w15 w16se w16cid">
+  <w:optimizeForBrowser/>
+  <w:allowPNG/>
+</w:webSettings>
 </file>
 
 <file path=word/theme/theme1.xml><?xml version="1.0" encoding="utf-8"?>
@@ -1365,4 +3553,16 @@
     </a:ext>
   </a:extLst>
 </a:theme>
+</file>
+
+<file path=customXml/item1.xml><?xml version="1.0" encoding="utf-8"?>
+<b:Sources xmlns:b="http://schemas.openxmlformats.org/officeDocument/2006/bibliography" xmlns="http://schemas.openxmlformats.org/officeDocument/2006/bibliography" SelectedStyle="\APASixthEditionOfficeOnline.xsl" StyleName="APA" Version="6"/>
+</file>
+
+<file path=customXml/itemProps1.xml><?xml version="1.0" encoding="utf-8"?>
+<ds:datastoreItem xmlns:ds="http://schemas.openxmlformats.org/officeDocument/2006/customXml" ds:itemID="{3FDA704A-C460-4E5D-99E6-5DCC222613E6}">
+  <ds:schemaRefs>
+    <ds:schemaRef ds:uri="http://schemas.openxmlformats.org/officeDocument/2006/bibliography"/>
+  </ds:schemaRefs>
+</ds:datastoreItem>
 </file>
</xml_diff>

<commit_message>
début part calcul rapport
</commit_message>
<xml_diff>
--- a/Rapport.docx
+++ b/Rapport.docx
@@ -170,8 +170,6 @@
         <w:tab/>
         <w:t>Fabien DELATTRE</w:t>
       </w:r>
-      <w:bookmarkStart w:id="1" w:name="_GoBack"/>
-      <w:bookmarkEnd w:id="1"/>
     </w:p>
     <w:p>
       <w:pPr>
@@ -362,17 +360,6 @@
     </w:p>
     <w:p>
       <w:pPr>
-        <w:pStyle w:val="Paragraphedeliste"/>
-        <w:rPr>
-          <w:rFonts w:ascii="Arial" w:hAnsi="Arial" w:cs="Arial"/>
-          <w:b/>
-          <w:sz w:val="40"/>
-        </w:rPr>
-      </w:pPr>
-    </w:p>
-    <w:p>
-      <w:pPr>
-        <w:pStyle w:val="Paragraphedeliste"/>
         <w:rPr>
           <w:rFonts w:ascii="Arial" w:hAnsi="Arial" w:cs="Arial"/>
           <w:b/>
@@ -398,7 +385,7 @@
           <w:rFonts w:ascii="Arial" w:hAnsi="Arial" w:cs="Arial"/>
           <w:sz w:val="32"/>
         </w:rPr>
-        <w:t>Calculs sur les courbes</w:t>
+        <w:t>Interface graphique</w:t>
       </w:r>
     </w:p>
     <w:p>
@@ -437,7 +424,7 @@
           <w:rFonts w:ascii="Arial" w:hAnsi="Arial" w:cs="Arial"/>
           <w:sz w:val="32"/>
         </w:rPr>
-        <w:t>Interface graphique</w:t>
+        <w:t>Calculs sur les courbes</w:t>
       </w:r>
     </w:p>
     <w:p>
@@ -2798,15 +2785,7 @@
           <w:sz w:val="24"/>
           <w:szCs w:val="24"/>
         </w:rPr>
-        <w:t>-De cacher (ou non) la grille</w:t>
-      </w:r>
-      <w:r>
-        <w:rPr>
-          <w:rFonts w:ascii="Arial" w:hAnsi="Arial" w:cs="Arial"/>
-          <w:sz w:val="24"/>
-          <w:szCs w:val="24"/>
-        </w:rPr>
-        <w:t>.</w:t>
+        <w:t>-De cacher (ou non) la grille.</w:t>
       </w:r>
     </w:p>
     <w:p>
@@ -3063,53 +3042,35 @@
     </w:p>
     <w:p>
       <w:pPr>
+        <w:jc w:val="center"/>
+        <w:rPr>
+          <w:rFonts w:ascii="Arial" w:hAnsi="Arial" w:cs="Arial"/>
+          <w:i/>
+          <w:sz w:val="32"/>
+          <w:szCs w:val="24"/>
+          <w:u w:val="single"/>
+        </w:rPr>
+      </w:pPr>
+      <w:r>
+        <w:rPr>
+          <w:rFonts w:ascii="Arial" w:hAnsi="Arial" w:cs="Arial"/>
+          <w:i/>
+          <w:sz w:val="32"/>
+          <w:szCs w:val="24"/>
+          <w:u w:val="single"/>
+        </w:rPr>
+        <w:t>LISTE DES FICHIERS EN LIEN AVEC L’INTERFACE GRAPHIQUE :</w:t>
+      </w:r>
+    </w:p>
+    <w:p>
+      <w:pPr>
         <w:rPr>
           <w:rFonts w:ascii="Arial" w:hAnsi="Arial" w:cs="Arial"/>
           <w:sz w:val="24"/>
           <w:szCs w:val="24"/>
-        </w:rPr>
-      </w:pPr>
-    </w:p>
-    <w:p>
-      <w:pPr>
-        <w:rPr>
-          <w:rFonts w:ascii="Arial" w:hAnsi="Arial" w:cs="Arial"/>
-          <w:sz w:val="24"/>
-          <w:szCs w:val="24"/>
-        </w:rPr>
-      </w:pPr>
-    </w:p>
-    <w:p>
-      <w:pPr>
-        <w:jc w:val="center"/>
-        <w:rPr>
-          <w:rFonts w:ascii="Arial" w:hAnsi="Arial" w:cs="Arial"/>
-          <w:i/>
-          <w:sz w:val="32"/>
-          <w:szCs w:val="24"/>
           <w:u w:val="single"/>
         </w:rPr>
       </w:pPr>
-      <w:r>
-        <w:rPr>
-          <w:rFonts w:ascii="Arial" w:hAnsi="Arial" w:cs="Arial"/>
-          <w:i/>
-          <w:sz w:val="32"/>
-          <w:szCs w:val="24"/>
-          <w:u w:val="single"/>
-        </w:rPr>
-        <w:t>LISTE DES FICHIERS EN LIEN AVEC L’INTERFACE GRAPHIQUE :</w:t>
-      </w:r>
-    </w:p>
-    <w:p>
-      <w:pPr>
-        <w:rPr>
-          <w:rFonts w:ascii="Arial" w:hAnsi="Arial" w:cs="Arial"/>
-          <w:sz w:val="24"/>
-          <w:szCs w:val="24"/>
-          <w:u w:val="single"/>
-        </w:rPr>
-      </w:pPr>
     </w:p>
     <w:p>
       <w:pPr>
@@ -3326,117 +3287,6 @@
           <w:lang w:val="en-GB"/>
         </w:rPr>
         <w:t xml:space="preserve">: </w:t>
-      </w:r>
-    </w:p>
-    <w:p>
-      <w:pPr>
-        <w:rPr>
-          <w:rFonts w:ascii="Arial" w:hAnsi="Arial" w:cs="Arial"/>
-          <w:sz w:val="32"/>
-          <w:szCs w:val="24"/>
-        </w:rPr>
-      </w:pPr>
-      <w:proofErr w:type="gramStart"/>
-      <w:r>
-        <w:rPr>
-          <w:rFonts w:ascii="Arial" w:hAnsi="Arial" w:cs="Arial"/>
-          <w:sz w:val="32"/>
-          <w:szCs w:val="24"/>
-          <w:u w:val="single"/>
-        </w:rPr>
-        <w:t>constructor</w:t>
-      </w:r>
-      <w:proofErr w:type="gramEnd"/>
-      <w:r>
-        <w:rPr>
-          <w:rFonts w:ascii="Arial" w:hAnsi="Arial" w:cs="Arial"/>
-          <w:sz w:val="32"/>
-          <w:szCs w:val="24"/>
-          <w:u w:val="single"/>
-        </w:rPr>
-        <w:t>(a,b,m,canvas)</w:t>
-      </w:r>
-      <w:r>
-        <w:rPr>
-          <w:rFonts w:ascii="Arial" w:hAnsi="Arial" w:cs="Arial"/>
-          <w:sz w:val="32"/>
-          <w:szCs w:val="24"/>
-        </w:rPr>
-        <w:t> : Créer une courbe elliptique ;</w:t>
-      </w:r>
-    </w:p>
-    <w:p>
-      <w:pPr>
-        <w:rPr>
-          <w:rFonts w:ascii="Arial" w:hAnsi="Arial" w:cs="Arial"/>
-          <w:sz w:val="32"/>
-          <w:szCs w:val="24"/>
-        </w:rPr>
-      </w:pPr>
-      <w:proofErr w:type="gramStart"/>
-      <w:r>
-        <w:rPr>
-          <w:rFonts w:ascii="Arial" w:hAnsi="Arial" w:cs="Arial"/>
-          <w:sz w:val="32"/>
-          <w:szCs w:val="24"/>
-          <w:u w:val="single"/>
-        </w:rPr>
-        <w:t>calc</w:t>
-      </w:r>
-      <w:proofErr w:type="gramEnd"/>
-      <w:r>
-        <w:rPr>
-          <w:rFonts w:ascii="Arial" w:hAnsi="Arial" w:cs="Arial"/>
-          <w:sz w:val="32"/>
-          <w:szCs w:val="24"/>
-          <w:u w:val="single"/>
-        </w:rPr>
-        <w:t>(x)</w:t>
-      </w:r>
-      <w:r>
-        <w:rPr>
-          <w:rFonts w:ascii="Arial" w:hAnsi="Arial" w:cs="Arial"/>
-          <w:sz w:val="32"/>
-          <w:szCs w:val="24"/>
-        </w:rPr>
-        <w:t> : Retourner le nombre de solution d’une courbe elliptique pour un x donné ;</w:t>
-      </w:r>
-    </w:p>
-    <w:p>
-      <w:pPr>
-        <w:rPr>
-          <w:rFonts w:ascii="Arial" w:hAnsi="Arial" w:cs="Arial"/>
-          <w:sz w:val="32"/>
-          <w:szCs w:val="24"/>
-        </w:rPr>
-      </w:pPr>
-      <w:proofErr w:type="gramStart"/>
-      <w:r>
-        <w:rPr>
-          <w:rFonts w:ascii="Arial" w:hAnsi="Arial" w:cs="Arial"/>
-          <w:sz w:val="32"/>
-          <w:szCs w:val="24"/>
-          <w:u w:val="single"/>
-        </w:rPr>
-        <w:t>sum(</w:t>
-      </w:r>
-      <w:proofErr w:type="gramEnd"/>
-      <w:r>
-        <w:rPr>
-          <w:rFonts w:ascii="Arial" w:hAnsi="Arial" w:cs="Arial"/>
-          <w:sz w:val="32"/>
-          <w:szCs w:val="24"/>
-          <w:u w:val="single"/>
-        </w:rPr>
-        <w:t>p1, p2)</w:t>
-      </w:r>
-      <w:r>
-        <w:rPr>
-          <w:rFonts w:ascii="Arial" w:hAnsi="Arial" w:cs="Arial"/>
-          <w:sz w:val="32"/>
-          <w:szCs w:val="24"/>
-        </w:rPr>
-        <w:t> : Calculer la somme de deux points de la courbe elliptique et retourner ses coordonnées ;</w:t>
       </w:r>
     </w:p>
     <w:p>
@@ -3456,10 +3306,10 @@
           <w:szCs w:val="24"/>
           <w:u w:val="single"/>
         </w:rPr>
-        <w:lastRenderedPageBreak/>
-        <w:t>mult</w:t>
+        <w:t>constructor</w:t>
       </w:r>
       <w:proofErr w:type="spellEnd"/>
+      <w:proofErr w:type="gramEnd"/>
       <w:r>
         <w:rPr>
           <w:rFonts w:ascii="Arial" w:hAnsi="Arial" w:cs="Arial"/>
@@ -3469,7 +3319,7 @@
         </w:rPr>
         <w:t>(</w:t>
       </w:r>
-      <w:proofErr w:type="gramEnd"/>
+      <w:proofErr w:type="spellStart"/>
       <w:r>
         <w:rPr>
           <w:rFonts w:ascii="Arial" w:hAnsi="Arial" w:cs="Arial"/>
@@ -3477,24 +3327,7 @@
           <w:szCs w:val="24"/>
           <w:u w:val="single"/>
         </w:rPr>
-        <w:t>p, n)</w:t>
-      </w:r>
-      <w:r>
-        <w:rPr>
-          <w:rFonts w:ascii="Arial" w:hAnsi="Arial" w:cs="Arial"/>
-          <w:sz w:val="32"/>
-          <w:szCs w:val="24"/>
-        </w:rPr>
-        <w:t> : Effectuer n fois la fonction sum(</w:t>
-      </w:r>
-      <w:proofErr w:type="spellStart"/>
-      <w:r>
-        <w:rPr>
-          <w:rFonts w:ascii="Arial" w:hAnsi="Arial" w:cs="Arial"/>
-          <w:sz w:val="32"/>
-          <w:szCs w:val="24"/>
-        </w:rPr>
-        <w:t>p,p</w:t>
+        <w:t>a,b,m,canvas</w:t>
       </w:r>
       <w:proofErr w:type="spellEnd"/>
       <w:r>
@@ -3502,8 +3335,17 @@
           <w:rFonts w:ascii="Arial" w:hAnsi="Arial" w:cs="Arial"/>
           <w:sz w:val="32"/>
           <w:szCs w:val="24"/>
-        </w:rPr>
-        <w:t>) ;</w:t>
+          <w:u w:val="single"/>
+        </w:rPr>
+        <w:t>)</w:t>
+      </w:r>
+      <w:r>
+        <w:rPr>
+          <w:rFonts w:ascii="Arial" w:hAnsi="Arial" w:cs="Arial"/>
+          <w:sz w:val="32"/>
+          <w:szCs w:val="24"/>
+        </w:rPr>
+        <w:t> : Créer une courbe elliptique ;</w:t>
       </w:r>
     </w:p>
     <w:p>
@@ -3643,7 +3485,7 @@
       <w:pPr>
         <w:rPr>
           <w:rFonts w:ascii="Arial" w:hAnsi="Arial" w:cs="Arial"/>
-          <w:sz w:val="24"/>
+          <w:sz w:val="32"/>
           <w:szCs w:val="24"/>
         </w:rPr>
       </w:pPr>
@@ -3733,12 +3575,363 @@
           <w:sz w:val="32"/>
           <w:szCs w:val="24"/>
         </w:rPr>
-        <w:t>() , anime le tracé de la courbe.</w:t>
+        <w:t>() , anime le tracé de la courbe</w:t>
+      </w:r>
+      <w:r>
+        <w:rPr>
+          <w:rFonts w:ascii="Arial" w:hAnsi="Arial" w:cs="Arial"/>
+          <w:sz w:val="32"/>
+          <w:szCs w:val="24"/>
+        </w:rPr>
+        <w:t>.</w:t>
       </w:r>
     </w:p>
     <w:p>
       <w:pPr>
         <w:jc w:val="center"/>
+        <w:rPr>
+          <w:rFonts w:ascii="Arial" w:hAnsi="Arial" w:cs="Arial"/>
+          <w:b/>
+          <w:color w:val="1F3864" w:themeColor="accent1" w:themeShade="80"/>
+          <w:sz w:val="44"/>
+        </w:rPr>
+      </w:pPr>
+      <w:r>
+        <w:rPr>
+          <w:rFonts w:ascii="Arial" w:hAnsi="Arial" w:cs="Arial"/>
+          <w:b/>
+          <w:color w:val="1F3864" w:themeColor="accent1" w:themeShade="80"/>
+          <w:sz w:val="44"/>
+        </w:rPr>
+        <w:lastRenderedPageBreak/>
+        <w:t>Calcul</w:t>
+      </w:r>
+      <w:r>
+        <w:rPr>
+          <w:rFonts w:ascii="Arial" w:hAnsi="Arial" w:cs="Arial"/>
+          <w:b/>
+          <w:color w:val="1F3864" w:themeColor="accent1" w:themeShade="80"/>
+          <w:sz w:val="44"/>
+        </w:rPr>
+        <w:t>s sur les courbes</w:t>
+      </w:r>
+    </w:p>
+    <w:p>
+      <w:pPr>
+        <w:rPr>
+          <w:rFonts w:ascii="Arial" w:hAnsi="Arial" w:cs="Arial"/>
+          <w:sz w:val="28"/>
+        </w:rPr>
+      </w:pPr>
+    </w:p>
+    <w:p>
+      <w:pPr>
+        <w:rPr>
+          <w:rFonts w:ascii="Arial" w:hAnsi="Arial" w:cs="Arial"/>
+          <w:sz w:val="32"/>
+        </w:rPr>
+      </w:pPr>
+      <w:r>
+        <w:rPr>
+          <w:rFonts w:ascii="Arial" w:hAnsi="Arial" w:cs="Arial"/>
+          <w:sz w:val="32"/>
+        </w:rPr>
+        <w:t xml:space="preserve">Nous allons maintenant voir ce qui se cache </w:t>
+      </w:r>
+      <w:r>
+        <w:rPr>
+          <w:rFonts w:ascii="Arial" w:hAnsi="Arial" w:cs="Arial"/>
+          <w:sz w:val="32"/>
+        </w:rPr>
+        <w:t xml:space="preserve">derrière cette interface graphique. </w:t>
+      </w:r>
+    </w:p>
+    <w:p>
+      <w:pPr>
+        <w:rPr>
+          <w:rFonts w:ascii="Arial" w:hAnsi="Arial" w:cs="Arial"/>
+          <w:sz w:val="32"/>
+        </w:rPr>
+      </w:pPr>
+      <w:r>
+        <w:rPr>
+          <w:rFonts w:ascii="Arial" w:hAnsi="Arial" w:cs="Arial"/>
+          <w:sz w:val="32"/>
+        </w:rPr>
+        <w:t>Voici les différentes fonctions de calcul que l’on peut trouver dans notre fichier Elliptic.js. Ces fonctions sont les fonctions utilisées dans la cryptographie sur courbes elliptiques.</w:t>
+      </w:r>
+      <w:bookmarkStart w:id="1" w:name="_GoBack"/>
+      <w:bookmarkEnd w:id="1"/>
+    </w:p>
+    <w:p>
+      <w:pPr>
+        <w:rPr>
+          <w:rFonts w:ascii="Arial" w:hAnsi="Arial" w:cs="Arial"/>
+          <w:sz w:val="32"/>
+          <w:szCs w:val="24"/>
+        </w:rPr>
+      </w:pPr>
+      <w:proofErr w:type="spellStart"/>
+      <w:proofErr w:type="gramStart"/>
+      <w:r>
+        <w:rPr>
+          <w:rFonts w:ascii="Arial" w:hAnsi="Arial" w:cs="Arial"/>
+          <w:sz w:val="32"/>
+          <w:szCs w:val="24"/>
+          <w:u w:val="single"/>
+        </w:rPr>
+        <w:t>calc</w:t>
+      </w:r>
+      <w:proofErr w:type="spellEnd"/>
+      <w:proofErr w:type="gramEnd"/>
+      <w:r>
+        <w:rPr>
+          <w:rFonts w:ascii="Arial" w:hAnsi="Arial" w:cs="Arial"/>
+          <w:sz w:val="32"/>
+          <w:szCs w:val="24"/>
+          <w:u w:val="single"/>
+        </w:rPr>
+        <w:t>(x)</w:t>
+      </w:r>
+      <w:r>
+        <w:rPr>
+          <w:rFonts w:ascii="Arial" w:hAnsi="Arial" w:cs="Arial"/>
+          <w:sz w:val="32"/>
+          <w:szCs w:val="24"/>
+        </w:rPr>
+        <w:t> : Retourne le nombre de solution d’une courbe elliptique pour un x donné ;</w:t>
+      </w:r>
+    </w:p>
+    <w:p>
+      <w:pPr>
+        <w:rPr>
+          <w:rFonts w:ascii="Arial" w:hAnsi="Arial" w:cs="Arial"/>
+          <w:sz w:val="32"/>
+          <w:szCs w:val="24"/>
+        </w:rPr>
+      </w:pPr>
+      <w:proofErr w:type="spellStart"/>
+      <w:proofErr w:type="gramStart"/>
+      <w:r>
+        <w:rPr>
+          <w:rFonts w:ascii="Arial" w:hAnsi="Arial" w:cs="Arial"/>
+          <w:sz w:val="32"/>
+          <w:szCs w:val="24"/>
+          <w:u w:val="single"/>
+        </w:rPr>
+        <w:t>sum</w:t>
+      </w:r>
+      <w:proofErr w:type="spellEnd"/>
+      <w:r>
+        <w:rPr>
+          <w:rFonts w:ascii="Arial" w:hAnsi="Arial" w:cs="Arial"/>
+          <w:sz w:val="32"/>
+          <w:szCs w:val="24"/>
+          <w:u w:val="single"/>
+        </w:rPr>
+        <w:t>(</w:t>
+      </w:r>
+      <w:proofErr w:type="gramEnd"/>
+      <w:r>
+        <w:rPr>
+          <w:rFonts w:ascii="Arial" w:hAnsi="Arial" w:cs="Arial"/>
+          <w:sz w:val="32"/>
+          <w:szCs w:val="24"/>
+          <w:u w:val="single"/>
+        </w:rPr>
+        <w:t>p1, p2)</w:t>
+      </w:r>
+      <w:r>
+        <w:rPr>
+          <w:rFonts w:ascii="Arial" w:hAnsi="Arial" w:cs="Arial"/>
+          <w:sz w:val="32"/>
+          <w:szCs w:val="24"/>
+        </w:rPr>
+        <w:t xml:space="preserve"> : Calcule la somme de deux points de la courbe elliptique et retourner </w:t>
+      </w:r>
+      <w:r>
+        <w:rPr>
+          <w:rFonts w:ascii="Arial" w:hAnsi="Arial" w:cs="Arial"/>
+          <w:sz w:val="32"/>
+          <w:szCs w:val="24"/>
+        </w:rPr>
+        <w:t>l</w:t>
+      </w:r>
+      <w:r>
+        <w:rPr>
+          <w:rFonts w:ascii="Arial" w:hAnsi="Arial" w:cs="Arial"/>
+          <w:sz w:val="32"/>
+          <w:szCs w:val="24"/>
+        </w:rPr>
+        <w:t>es coordonnées </w:t>
+      </w:r>
+      <w:r>
+        <w:rPr>
+          <w:rFonts w:ascii="Arial" w:hAnsi="Arial" w:cs="Arial"/>
+          <w:sz w:val="32"/>
+          <w:szCs w:val="24"/>
+        </w:rPr>
+        <w:t xml:space="preserve">du point résultant </w:t>
+      </w:r>
+      <w:r>
+        <w:rPr>
+          <w:rFonts w:ascii="Arial" w:hAnsi="Arial" w:cs="Arial"/>
+          <w:sz w:val="32"/>
+          <w:szCs w:val="24"/>
+        </w:rPr>
+        <w:t>;</w:t>
+      </w:r>
+    </w:p>
+    <w:p>
+      <w:pPr>
+        <w:rPr>
+          <w:rFonts w:ascii="Arial" w:hAnsi="Arial" w:cs="Arial"/>
+          <w:sz w:val="32"/>
+          <w:szCs w:val="24"/>
+        </w:rPr>
+      </w:pPr>
+      <w:proofErr w:type="spellStart"/>
+      <w:proofErr w:type="gramStart"/>
+      <w:r>
+        <w:rPr>
+          <w:rFonts w:ascii="Arial" w:hAnsi="Arial" w:cs="Arial"/>
+          <w:sz w:val="32"/>
+          <w:szCs w:val="24"/>
+          <w:u w:val="single"/>
+        </w:rPr>
+        <w:t>mult</w:t>
+      </w:r>
+      <w:proofErr w:type="spellEnd"/>
+      <w:r>
+        <w:rPr>
+          <w:rFonts w:ascii="Arial" w:hAnsi="Arial" w:cs="Arial"/>
+          <w:sz w:val="32"/>
+          <w:szCs w:val="24"/>
+          <w:u w:val="single"/>
+        </w:rPr>
+        <w:t>(</w:t>
+      </w:r>
+      <w:proofErr w:type="gramEnd"/>
+      <w:r>
+        <w:rPr>
+          <w:rFonts w:ascii="Arial" w:hAnsi="Arial" w:cs="Arial"/>
+          <w:sz w:val="32"/>
+          <w:szCs w:val="24"/>
+          <w:u w:val="single"/>
+        </w:rPr>
+        <w:t>p, n)</w:t>
+      </w:r>
+      <w:r>
+        <w:rPr>
+          <w:rFonts w:ascii="Arial" w:hAnsi="Arial" w:cs="Arial"/>
+          <w:sz w:val="32"/>
+          <w:szCs w:val="24"/>
+        </w:rPr>
+        <w:t xml:space="preserve"> : </w:t>
+      </w:r>
+      <w:r>
+        <w:rPr>
+          <w:rFonts w:ascii="Arial" w:hAnsi="Arial" w:cs="Arial"/>
+          <w:sz w:val="32"/>
+          <w:szCs w:val="24"/>
+        </w:rPr>
+        <w:t xml:space="preserve">Multiplie un point n fois en utilisant la fonction </w:t>
+      </w:r>
+      <w:proofErr w:type="spellStart"/>
+      <w:r>
+        <w:rPr>
+          <w:rFonts w:ascii="Arial" w:hAnsi="Arial" w:cs="Arial"/>
+          <w:sz w:val="32"/>
+          <w:szCs w:val="24"/>
+        </w:rPr>
+        <w:t>sum</w:t>
+      </w:r>
+      <w:proofErr w:type="spellEnd"/>
+      <w:r>
+        <w:rPr>
+          <w:rFonts w:ascii="Arial" w:hAnsi="Arial" w:cs="Arial"/>
+          <w:sz w:val="32"/>
+          <w:szCs w:val="24"/>
+        </w:rPr>
+        <w:t xml:space="preserve">(p, p) </w:t>
+      </w:r>
+      <w:r>
+        <w:rPr>
+          <w:rFonts w:ascii="Arial" w:hAnsi="Arial" w:cs="Arial"/>
+          <w:sz w:val="32"/>
+          <w:szCs w:val="24"/>
+        </w:rPr>
+        <w:t>;</w:t>
+      </w:r>
+    </w:p>
+    <w:p>
+      <w:pPr>
+        <w:rPr>
+          <w:rFonts w:ascii="Arial" w:hAnsi="Arial" w:cs="Arial"/>
+          <w:sz w:val="32"/>
+          <w:szCs w:val="24"/>
+        </w:rPr>
+      </w:pPr>
+      <w:proofErr w:type="gramStart"/>
+      <w:r>
+        <w:rPr>
+          <w:rFonts w:ascii="Arial" w:hAnsi="Arial" w:cs="Arial"/>
+          <w:sz w:val="32"/>
+          <w:szCs w:val="24"/>
+          <w:u w:val="single"/>
+        </w:rPr>
+        <w:t>div(</w:t>
+      </w:r>
+      <w:proofErr w:type="spellStart"/>
+      <w:proofErr w:type="gramEnd"/>
+      <w:r>
+        <w:rPr>
+          <w:rFonts w:ascii="Arial" w:hAnsi="Arial" w:cs="Arial"/>
+          <w:sz w:val="32"/>
+          <w:szCs w:val="24"/>
+          <w:u w:val="single"/>
+        </w:rPr>
+        <w:t>np</w:t>
+      </w:r>
+      <w:proofErr w:type="spellEnd"/>
+      <w:r>
+        <w:rPr>
+          <w:rFonts w:ascii="Arial" w:hAnsi="Arial" w:cs="Arial"/>
+          <w:sz w:val="32"/>
+          <w:szCs w:val="24"/>
+          <w:u w:val="single"/>
+        </w:rPr>
+        <w:t>, p)</w:t>
+      </w:r>
+      <w:r>
+        <w:rPr>
+          <w:rFonts w:ascii="Arial" w:hAnsi="Arial" w:cs="Arial"/>
+          <w:sz w:val="32"/>
+          <w:szCs w:val="24"/>
+        </w:rPr>
+        <w:t xml:space="preserve"> : Cherche n connaissant le produit </w:t>
+      </w:r>
+      <w:proofErr w:type="spellStart"/>
+      <w:r>
+        <w:rPr>
+          <w:rFonts w:ascii="Arial" w:hAnsi="Arial" w:cs="Arial"/>
+          <w:sz w:val="32"/>
+          <w:szCs w:val="24"/>
+        </w:rPr>
+        <w:t>n.P</w:t>
+      </w:r>
+      <w:proofErr w:type="spellEnd"/>
+      <w:r>
+        <w:rPr>
+          <w:rFonts w:ascii="Arial" w:hAnsi="Arial" w:cs="Arial"/>
+          <w:sz w:val="32"/>
+          <w:szCs w:val="24"/>
+        </w:rPr>
+        <w:t xml:space="preserve"> ainsi que le point P. (Calcul très long si les nombres sont grands)</w:t>
+      </w:r>
+    </w:p>
+    <w:p>
+      <w:pPr>
         <w:rPr>
           <w:rFonts w:ascii="Arial" w:hAnsi="Arial" w:cs="Arial"/>
           <w:sz w:val="28"/>
@@ -3834,7 +4027,7 @@
             <w:noProof/>
             <w:sz w:val="32"/>
           </w:rPr>
-          <w:t>4</w:t>
+          <w:t>8</w:t>
         </w:r>
         <w:r>
           <w:rPr>
@@ -4807,7 +5000,7 @@
 </file>
 
 <file path=customXml/itemProps1.xml><?xml version="1.0" encoding="utf-8"?>
-<ds:datastoreItem xmlns:ds="http://schemas.openxmlformats.org/officeDocument/2006/customXml" ds:itemID="{76C4C259-168C-4AE6-A07D-FDC2697E6A89}">
+<ds:datastoreItem xmlns:ds="http://schemas.openxmlformats.org/officeDocument/2006/customXml" ds:itemID="{D1EF4408-3ABD-4213-8C89-14708358DC31}">
   <ds:schemaRefs>
     <ds:schemaRef ds:uri="http://schemas.openxmlformats.org/officeDocument/2006/bibliography"/>
   </ds:schemaRefs>

</xml_diff>

<commit_message>
Rapport + Menu nouveau canvas
</commit_message>
<xml_diff>
--- a/Rapport.docx
+++ b/Rapport.docx
@@ -3645,301 +3645,381 @@
         </w:rPr>
         <w:t xml:space="preserve">derrière cette interface graphique. </w:t>
       </w:r>
-    </w:p>
-    <w:p>
-      <w:pPr>
-        <w:rPr>
-          <w:rFonts w:ascii="Arial" w:hAnsi="Arial" w:cs="Arial"/>
-          <w:sz w:val="32"/>
-        </w:rPr>
-      </w:pPr>
-      <w:r>
-        <w:rPr>
-          <w:rFonts w:ascii="Arial" w:hAnsi="Arial" w:cs="Arial"/>
-          <w:sz w:val="32"/>
-        </w:rPr>
-        <w:t>Voici les différentes fonctions de calcul que l’on peut trouver dans notre fichier Elliptic.js. Ces fonctions sont les fonctions utilisées dans la cryptographie sur courbes elliptiques.</w:t>
-      </w:r>
+      <w:r>
+        <w:rPr>
+          <w:rFonts w:ascii="Arial" w:hAnsi="Arial" w:cs="Arial"/>
+          <w:sz w:val="32"/>
+        </w:rPr>
+        <w:t xml:space="preserve">D’abord, il faut savoir que </w:t>
+      </w:r>
+      <w:r>
+        <w:rPr>
+          <w:rFonts w:ascii="Arial" w:hAnsi="Arial" w:cs="Arial"/>
+          <w:sz w:val="32"/>
+        </w:rPr>
+        <w:t>nous avons choisi d’utiliser les coordonnées homogènes pour nos points, dans le but de pouvoir simplement définir le point à l’infini (point O) ayant pour coordonnées (0, 1, 0).</w:t>
+      </w:r>
+    </w:p>
+    <w:p>
+      <w:pPr>
+        <w:rPr>
+          <w:rFonts w:ascii="Arial" w:hAnsi="Arial" w:cs="Arial"/>
+          <w:sz w:val="32"/>
+        </w:rPr>
+      </w:pPr>
+      <w:r>
+        <w:rPr>
+          <w:rFonts w:ascii="Arial" w:hAnsi="Arial" w:cs="Arial"/>
+          <w:sz w:val="32"/>
+        </w:rPr>
+        <w:t>Plusieurs types d’opérations ont été implémentées : l’addition, la multiplication et la division. Plusieurs algorithmes ont été utilisés pour la multiplication et la division, afin de pouvoir comparer leur temps d’exécution. Voyons tout ceci plus en détail.</w:t>
+      </w:r>
+    </w:p>
+    <w:p>
+      <w:pPr>
+        <w:rPr>
+          <w:rFonts w:ascii="Arial" w:hAnsi="Arial" w:cs="Arial"/>
+          <w:sz w:val="28"/>
+        </w:rPr>
+      </w:pPr>
+    </w:p>
+    <w:p>
+      <w:pPr>
+        <w:jc w:val="center"/>
+        <w:rPr>
+          <w:rFonts w:ascii="Arial" w:hAnsi="Arial" w:cs="Arial"/>
+          <w:sz w:val="28"/>
+        </w:rPr>
+      </w:pPr>
+    </w:p>
+    <w:p>
+      <w:pPr>
+        <w:jc w:val="center"/>
+        <w:rPr>
+          <w:rFonts w:ascii="Arial" w:hAnsi="Arial" w:cs="Arial"/>
+          <w:sz w:val="28"/>
+        </w:rPr>
+      </w:pPr>
+      <w:r>
+        <w:rPr>
+          <w:noProof/>
+        </w:rPr>
+        <w:drawing>
+          <wp:inline distT="0" distB="0" distL="0" distR="0" wp14:anchorId="1E51DF62" wp14:editId="6FDE15CA">
+            <wp:extent cx="2197015" cy="2524836"/>
+            <wp:effectExtent l="0" t="0" r="0" b="8890"/>
+            <wp:docPr id="11" name="Image 11" descr="Résultat de recherche d'images pour &quot;image addition courbes elliptiques&quot;"/>
+            <wp:cNvGraphicFramePr>
+              <a:graphicFrameLocks xmlns:a="http://schemas.openxmlformats.org/drawingml/2006/main" noChangeAspect="1"/>
+            </wp:cNvGraphicFramePr>
+            <a:graphic xmlns:a="http://schemas.openxmlformats.org/drawingml/2006/main">
+              <a:graphicData uri="http://schemas.openxmlformats.org/drawingml/2006/picture">
+                <pic:pic xmlns:pic="http://schemas.openxmlformats.org/drawingml/2006/picture">
+                  <pic:nvPicPr>
+                    <pic:cNvPr id="0" name="Picture 3" descr="Résultat de recherche d'images pour &quot;image addition courbes elliptiques&quot;"/>
+                    <pic:cNvPicPr>
+                      <a:picLocks noChangeAspect="1" noChangeArrowheads="1"/>
+                    </pic:cNvPicPr>
+                  </pic:nvPicPr>
+                  <pic:blipFill rotWithShape="1">
+                    <a:blip r:embed="rId15">
+                      <a:extLst>
+                        <a:ext uri="{28A0092B-C50C-407E-A947-70E740481C1C}">
+                          <a14:useLocalDpi xmlns:a14="http://schemas.microsoft.com/office/drawing/2010/main" val="0"/>
+                        </a:ext>
+                      </a:extLst>
+                    </a:blip>
+                    <a:srcRect r="75595"/>
+                    <a:stretch/>
+                  </pic:blipFill>
+                  <pic:spPr bwMode="auto">
+                    <a:xfrm>
+                      <a:off x="0" y="0"/>
+                      <a:ext cx="2228703" cy="2561252"/>
+                    </a:xfrm>
+                    <a:prstGeom prst="rect">
+                      <a:avLst/>
+                    </a:prstGeom>
+                    <a:noFill/>
+                    <a:ln>
+                      <a:noFill/>
+                    </a:ln>
+                    <a:extLst>
+                      <a:ext uri="{53640926-AAD7-44D8-BBD7-CCE9431645EC}">
+                        <a14:shadowObscured xmlns:a14="http://schemas.microsoft.com/office/drawing/2010/main"/>
+                      </a:ext>
+                    </a:extLst>
+                  </pic:spPr>
+                </pic:pic>
+              </a:graphicData>
+            </a:graphic>
+          </wp:inline>
+        </w:drawing>
+      </w:r>
+    </w:p>
+    <w:p>
+      <w:pPr>
+        <w:rPr>
+          <w:rFonts w:ascii="Arial" w:hAnsi="Arial" w:cs="Arial"/>
+          <w:sz w:val="28"/>
+        </w:rPr>
+      </w:pPr>
+    </w:p>
+    <w:p>
+      <w:pPr>
+        <w:ind w:firstLine="708"/>
+        <w:jc w:val="center"/>
+        <w:rPr>
+          <w:rFonts w:ascii="Arial" w:hAnsi="Arial" w:cs="Arial"/>
+          <w:b/>
+          <w:sz w:val="32"/>
+        </w:rPr>
+      </w:pPr>
+      <w:r>
+        <w:rPr>
+          <w:rFonts w:ascii="Arial" w:hAnsi="Arial" w:cs="Arial"/>
+          <w:b/>
+          <w:sz w:val="32"/>
+        </w:rPr>
+        <w:t>Addition</w:t>
+      </w:r>
+    </w:p>
+    <w:p>
+      <w:pPr>
+        <w:rPr>
+          <w:rFonts w:ascii="Arial" w:hAnsi="Arial" w:cs="Arial"/>
+          <w:sz w:val="32"/>
+        </w:rPr>
+      </w:pPr>
+      <w:r>
+        <w:rPr>
+          <w:rFonts w:ascii="Arial" w:hAnsi="Arial" w:cs="Arial"/>
+          <w:sz w:val="32"/>
+        </w:rPr>
+        <w:t>L’addition est l’opération la plus rapide sur ces courbes. En prenant deux points</w:t>
+      </w:r>
+      <w:r>
+        <w:rPr>
+          <w:rFonts w:ascii="Arial" w:hAnsi="Arial" w:cs="Arial"/>
+          <w:sz w:val="32"/>
+        </w:rPr>
+        <w:t xml:space="preserve"> P et </w:t>
+      </w:r>
+      <w:r>
+        <w:rPr>
+          <w:rFonts w:ascii="Arial" w:hAnsi="Arial" w:cs="Arial"/>
+          <w:sz w:val="32"/>
+        </w:rPr>
+        <w:t>Q</w:t>
+      </w:r>
+      <w:r>
+        <w:rPr>
+          <w:rFonts w:ascii="Arial" w:hAnsi="Arial" w:cs="Arial"/>
+          <w:sz w:val="32"/>
+        </w:rPr>
+        <w:t xml:space="preserve"> vérifiant l’équation de la courbe, </w:t>
+      </w:r>
+      <w:r>
+        <w:rPr>
+          <w:rFonts w:ascii="Arial" w:hAnsi="Arial" w:cs="Arial"/>
+          <w:sz w:val="32"/>
+        </w:rPr>
+        <w:t>on peut obtenir un troisième point de la courbe en traçant la droite (P</w:t>
+      </w:r>
+      <w:r>
+        <w:rPr>
+          <w:rFonts w:ascii="Arial" w:hAnsi="Arial" w:cs="Arial"/>
+          <w:sz w:val="32"/>
+        </w:rPr>
+        <w:t>Q</w:t>
+      </w:r>
+      <w:r>
+        <w:rPr>
+          <w:rFonts w:ascii="Arial" w:hAnsi="Arial" w:cs="Arial"/>
+          <w:sz w:val="32"/>
+        </w:rPr>
+        <w:t>). L’opposé de ce troisième point par rapport à l’axe des abscisses est le résultat de notre addition.</w:t>
+      </w:r>
+      <w:r>
+        <w:rPr>
+          <w:rFonts w:ascii="Arial" w:hAnsi="Arial" w:cs="Arial"/>
+          <w:sz w:val="32"/>
+        </w:rPr>
+        <w:t xml:space="preserve"> De plus, un point P </w:t>
+      </w:r>
+      <w:r>
+        <w:rPr>
+          <w:rFonts w:ascii="Arial" w:hAnsi="Arial" w:cs="Arial"/>
+          <w:sz w:val="32"/>
+        </w:rPr>
+        <w:lastRenderedPageBreak/>
+        <w:t>additionné au point à l’infini est égal à ce même point P car O est le neutre de l’addition.</w:t>
+      </w:r>
+    </w:p>
+    <w:p>
+      <w:pPr>
+        <w:rPr>
+          <w:rFonts w:ascii="Arial" w:hAnsi="Arial" w:cs="Arial"/>
+          <w:sz w:val="32"/>
+        </w:rPr>
+      </w:pPr>
+      <w:r>
+        <w:rPr>
+          <w:rFonts w:ascii="Arial" w:hAnsi="Arial" w:cs="Arial"/>
+          <w:sz w:val="32"/>
+        </w:rPr>
+        <w:t>Nous l’avons implémenté comme dit ci-dessus en regardant d’abord si un des deux points est le point O puis à l’aide des formules suivantes :</w:t>
+      </w:r>
+    </w:p>
+    <w:p>
+      <w:pPr>
+        <w:rPr>
+          <w:rFonts w:ascii="Arial" w:hAnsi="Arial" w:cs="Arial"/>
+          <w:sz w:val="32"/>
+        </w:rPr>
+      </w:pPr>
+      <w:r>
+        <w:rPr>
+          <w:noProof/>
+        </w:rPr>
+        <w:drawing>
+          <wp:anchor distT="0" distB="0" distL="114300" distR="114300" simplePos="0" relativeHeight="251662336" behindDoc="0" locked="0" layoutInCell="1" allowOverlap="1" wp14:anchorId="5DDB80B2" wp14:editId="779D07A9">
+            <wp:simplePos x="0" y="0"/>
+            <wp:positionH relativeFrom="column">
+              <wp:posOffset>957</wp:posOffset>
+            </wp:positionH>
+            <wp:positionV relativeFrom="paragraph">
+              <wp:posOffset>-3042</wp:posOffset>
+            </wp:positionV>
+            <wp:extent cx="5854890" cy="707375"/>
+            <wp:effectExtent l="0" t="0" r="0" b="0"/>
+            <wp:wrapNone/>
+            <wp:docPr id="9" name="Image 9"/>
+            <wp:cNvGraphicFramePr>
+              <a:graphicFrameLocks xmlns:a="http://schemas.openxmlformats.org/drawingml/2006/main" noChangeAspect="1"/>
+            </wp:cNvGraphicFramePr>
+            <a:graphic xmlns:a="http://schemas.openxmlformats.org/drawingml/2006/main">
+              <a:graphicData uri="http://schemas.openxmlformats.org/drawingml/2006/picture">
+                <pic:pic xmlns:pic="http://schemas.openxmlformats.org/drawingml/2006/picture">
+                  <pic:nvPicPr>
+                    <pic:cNvPr id="1" name=""/>
+                    <pic:cNvPicPr/>
+                  </pic:nvPicPr>
+                  <pic:blipFill>
+                    <a:blip r:embed="rId16">
+                      <a:extLst>
+                        <a:ext uri="{28A0092B-C50C-407E-A947-70E740481C1C}">
+                          <a14:useLocalDpi xmlns:a14="http://schemas.microsoft.com/office/drawing/2010/main" val="0"/>
+                        </a:ext>
+                      </a:extLst>
+                    </a:blip>
+                    <a:stretch>
+                      <a:fillRect/>
+                    </a:stretch>
+                  </pic:blipFill>
+                  <pic:spPr>
+                    <a:xfrm>
+                      <a:off x="0" y="0"/>
+                      <a:ext cx="5854890" cy="707375"/>
+                    </a:xfrm>
+                    <a:prstGeom prst="rect">
+                      <a:avLst/>
+                    </a:prstGeom>
+                  </pic:spPr>
+                </pic:pic>
+              </a:graphicData>
+            </a:graphic>
+            <wp14:sizeRelH relativeFrom="page">
+              <wp14:pctWidth>0</wp14:pctWidth>
+            </wp14:sizeRelH>
+            <wp14:sizeRelV relativeFrom="page">
+              <wp14:pctHeight>0</wp14:pctHeight>
+            </wp14:sizeRelV>
+          </wp:anchor>
+        </w:drawing>
+      </w:r>
+    </w:p>
+    <w:p>
+      <w:pPr>
+        <w:rPr>
+          <w:rFonts w:ascii="Arial" w:hAnsi="Arial" w:cs="Arial"/>
+          <w:sz w:val="32"/>
+        </w:rPr>
+      </w:pPr>
+    </w:p>
+    <w:p>
+      <w:pPr>
+        <w:jc w:val="center"/>
+        <w:rPr>
+          <w:rFonts w:ascii="Arial" w:hAnsi="Arial" w:cs="Arial"/>
+          <w:sz w:val="32"/>
+        </w:rPr>
+      </w:pPr>
       <w:bookmarkStart w:id="1" w:name="_GoBack"/>
       <w:bookmarkEnd w:id="1"/>
-    </w:p>
-    <w:p>
-      <w:pPr>
-        <w:rPr>
-          <w:rFonts w:ascii="Arial" w:hAnsi="Arial" w:cs="Arial"/>
-          <w:sz w:val="32"/>
-          <w:szCs w:val="24"/>
-        </w:rPr>
-      </w:pPr>
-      <w:proofErr w:type="spellStart"/>
-      <w:proofErr w:type="gramStart"/>
-      <w:r>
-        <w:rPr>
-          <w:rFonts w:ascii="Arial" w:hAnsi="Arial" w:cs="Arial"/>
-          <w:sz w:val="32"/>
-          <w:szCs w:val="24"/>
-          <w:u w:val="single"/>
-        </w:rPr>
-        <w:t>calc</w:t>
-      </w:r>
-      <w:proofErr w:type="spellEnd"/>
-      <w:proofErr w:type="gramEnd"/>
-      <w:r>
-        <w:rPr>
-          <w:rFonts w:ascii="Arial" w:hAnsi="Arial" w:cs="Arial"/>
-          <w:sz w:val="32"/>
-          <w:szCs w:val="24"/>
-          <w:u w:val="single"/>
-        </w:rPr>
-        <w:t>(x)</w:t>
-      </w:r>
-      <w:r>
-        <w:rPr>
-          <w:rFonts w:ascii="Arial" w:hAnsi="Arial" w:cs="Arial"/>
-          <w:sz w:val="32"/>
-          <w:szCs w:val="24"/>
-        </w:rPr>
-        <w:t> : Retourne le nombre de solution d’une courbe elliptique pour un x donné ;</w:t>
-      </w:r>
-    </w:p>
-    <w:p>
-      <w:pPr>
-        <w:rPr>
-          <w:rFonts w:ascii="Arial" w:hAnsi="Arial" w:cs="Arial"/>
-          <w:sz w:val="32"/>
-          <w:szCs w:val="24"/>
-        </w:rPr>
-      </w:pPr>
-      <w:proofErr w:type="spellStart"/>
-      <w:proofErr w:type="gramStart"/>
-      <w:r>
-        <w:rPr>
-          <w:rFonts w:ascii="Arial" w:hAnsi="Arial" w:cs="Arial"/>
-          <w:sz w:val="32"/>
-          <w:szCs w:val="24"/>
-          <w:u w:val="single"/>
-        </w:rPr>
-        <w:t>sum</w:t>
-      </w:r>
-      <w:proofErr w:type="spellEnd"/>
-      <w:r>
-        <w:rPr>
-          <w:rFonts w:ascii="Arial" w:hAnsi="Arial" w:cs="Arial"/>
-          <w:sz w:val="32"/>
-          <w:szCs w:val="24"/>
-          <w:u w:val="single"/>
-        </w:rPr>
-        <w:t>(</w:t>
-      </w:r>
-      <w:proofErr w:type="gramEnd"/>
-      <w:r>
-        <w:rPr>
-          <w:rFonts w:ascii="Arial" w:hAnsi="Arial" w:cs="Arial"/>
-          <w:sz w:val="32"/>
-          <w:szCs w:val="24"/>
-          <w:u w:val="single"/>
-        </w:rPr>
-        <w:t>p1, p2)</w:t>
-      </w:r>
-      <w:r>
-        <w:rPr>
-          <w:rFonts w:ascii="Arial" w:hAnsi="Arial" w:cs="Arial"/>
-          <w:sz w:val="32"/>
-          <w:szCs w:val="24"/>
-        </w:rPr>
-        <w:t xml:space="preserve"> : Calcule la somme de deux points de la courbe elliptique et retourner </w:t>
-      </w:r>
-      <w:r>
-        <w:rPr>
-          <w:rFonts w:ascii="Arial" w:hAnsi="Arial" w:cs="Arial"/>
-          <w:sz w:val="32"/>
-          <w:szCs w:val="24"/>
-        </w:rPr>
-        <w:t>l</w:t>
-      </w:r>
-      <w:r>
-        <w:rPr>
-          <w:rFonts w:ascii="Arial" w:hAnsi="Arial" w:cs="Arial"/>
-          <w:sz w:val="32"/>
-          <w:szCs w:val="24"/>
-        </w:rPr>
-        <w:t>es coordonnées </w:t>
-      </w:r>
-      <w:r>
-        <w:rPr>
-          <w:rFonts w:ascii="Arial" w:hAnsi="Arial" w:cs="Arial"/>
-          <w:sz w:val="32"/>
-          <w:szCs w:val="24"/>
-        </w:rPr>
-        <w:t xml:space="preserve">du point résultant </w:t>
-      </w:r>
-      <w:r>
-        <w:rPr>
-          <w:rFonts w:ascii="Arial" w:hAnsi="Arial" w:cs="Arial"/>
-          <w:sz w:val="32"/>
-          <w:szCs w:val="24"/>
-        </w:rPr>
-        <w:t>;</w:t>
-      </w:r>
-    </w:p>
-    <w:p>
-      <w:pPr>
-        <w:rPr>
-          <w:rFonts w:ascii="Arial" w:hAnsi="Arial" w:cs="Arial"/>
-          <w:sz w:val="32"/>
-          <w:szCs w:val="24"/>
-        </w:rPr>
-      </w:pPr>
-      <w:proofErr w:type="spellStart"/>
-      <w:proofErr w:type="gramStart"/>
-      <w:r>
-        <w:rPr>
-          <w:rFonts w:ascii="Arial" w:hAnsi="Arial" w:cs="Arial"/>
-          <w:sz w:val="32"/>
-          <w:szCs w:val="24"/>
-          <w:u w:val="single"/>
-        </w:rPr>
-        <w:t>mult</w:t>
-      </w:r>
-      <w:proofErr w:type="spellEnd"/>
-      <w:r>
-        <w:rPr>
-          <w:rFonts w:ascii="Arial" w:hAnsi="Arial" w:cs="Arial"/>
-          <w:sz w:val="32"/>
-          <w:szCs w:val="24"/>
-          <w:u w:val="single"/>
-        </w:rPr>
-        <w:t>(</w:t>
-      </w:r>
-      <w:proofErr w:type="gramEnd"/>
-      <w:r>
-        <w:rPr>
-          <w:rFonts w:ascii="Arial" w:hAnsi="Arial" w:cs="Arial"/>
-          <w:sz w:val="32"/>
-          <w:szCs w:val="24"/>
-          <w:u w:val="single"/>
-        </w:rPr>
-        <w:t>p, n)</w:t>
-      </w:r>
-      <w:r>
-        <w:rPr>
-          <w:rFonts w:ascii="Arial" w:hAnsi="Arial" w:cs="Arial"/>
-          <w:sz w:val="32"/>
-          <w:szCs w:val="24"/>
-        </w:rPr>
-        <w:t xml:space="preserve"> : </w:t>
-      </w:r>
-      <w:r>
-        <w:rPr>
-          <w:rFonts w:ascii="Arial" w:hAnsi="Arial" w:cs="Arial"/>
-          <w:sz w:val="32"/>
-          <w:szCs w:val="24"/>
-        </w:rPr>
-        <w:t xml:space="preserve">Multiplie un point n fois en utilisant la fonction </w:t>
-      </w:r>
-      <w:proofErr w:type="spellStart"/>
-      <w:r>
-        <w:rPr>
-          <w:rFonts w:ascii="Arial" w:hAnsi="Arial" w:cs="Arial"/>
-          <w:sz w:val="32"/>
-          <w:szCs w:val="24"/>
-        </w:rPr>
-        <w:t>sum</w:t>
-      </w:r>
-      <w:proofErr w:type="spellEnd"/>
-      <w:r>
-        <w:rPr>
-          <w:rFonts w:ascii="Arial" w:hAnsi="Arial" w:cs="Arial"/>
-          <w:sz w:val="32"/>
-          <w:szCs w:val="24"/>
-        </w:rPr>
-        <w:t xml:space="preserve">(p, p) </w:t>
-      </w:r>
-      <w:r>
-        <w:rPr>
-          <w:rFonts w:ascii="Arial" w:hAnsi="Arial" w:cs="Arial"/>
-          <w:sz w:val="32"/>
-          <w:szCs w:val="24"/>
-        </w:rPr>
-        <w:t>;</w:t>
-      </w:r>
-    </w:p>
-    <w:p>
-      <w:pPr>
-        <w:rPr>
-          <w:rFonts w:ascii="Arial" w:hAnsi="Arial" w:cs="Arial"/>
-          <w:sz w:val="32"/>
-          <w:szCs w:val="24"/>
-        </w:rPr>
-      </w:pPr>
-      <w:proofErr w:type="gramStart"/>
-      <w:r>
-        <w:rPr>
-          <w:rFonts w:ascii="Arial" w:hAnsi="Arial" w:cs="Arial"/>
-          <w:sz w:val="32"/>
-          <w:szCs w:val="24"/>
-          <w:u w:val="single"/>
-        </w:rPr>
-        <w:t>div(</w:t>
-      </w:r>
-      <w:proofErr w:type="spellStart"/>
-      <w:proofErr w:type="gramEnd"/>
-      <w:r>
-        <w:rPr>
-          <w:rFonts w:ascii="Arial" w:hAnsi="Arial" w:cs="Arial"/>
-          <w:sz w:val="32"/>
-          <w:szCs w:val="24"/>
-          <w:u w:val="single"/>
-        </w:rPr>
-        <w:t>np</w:t>
-      </w:r>
-      <w:proofErr w:type="spellEnd"/>
-      <w:r>
-        <w:rPr>
-          <w:rFonts w:ascii="Arial" w:hAnsi="Arial" w:cs="Arial"/>
-          <w:sz w:val="32"/>
-          <w:szCs w:val="24"/>
-          <w:u w:val="single"/>
-        </w:rPr>
-        <w:t>, p)</w:t>
-      </w:r>
-      <w:r>
-        <w:rPr>
-          <w:rFonts w:ascii="Arial" w:hAnsi="Arial" w:cs="Arial"/>
-          <w:sz w:val="32"/>
-          <w:szCs w:val="24"/>
-        </w:rPr>
-        <w:t xml:space="preserve"> : Cherche n connaissant le produit </w:t>
-      </w:r>
-      <w:proofErr w:type="spellStart"/>
-      <w:r>
-        <w:rPr>
-          <w:rFonts w:ascii="Arial" w:hAnsi="Arial" w:cs="Arial"/>
-          <w:sz w:val="32"/>
-          <w:szCs w:val="24"/>
-        </w:rPr>
-        <w:t>n.P</w:t>
-      </w:r>
-      <w:proofErr w:type="spellEnd"/>
-      <w:r>
-        <w:rPr>
-          <w:rFonts w:ascii="Arial" w:hAnsi="Arial" w:cs="Arial"/>
-          <w:sz w:val="32"/>
-          <w:szCs w:val="24"/>
-        </w:rPr>
-        <w:t xml:space="preserve"> ainsi que le point P. (Calcul très long si les nombres sont grands)</w:t>
-      </w:r>
-    </w:p>
-    <w:p>
-      <w:pPr>
-        <w:rPr>
-          <w:rFonts w:ascii="Arial" w:hAnsi="Arial" w:cs="Arial"/>
-          <w:sz w:val="28"/>
-        </w:rPr>
-      </w:pPr>
+      <w:r>
+        <w:rPr>
+          <w:noProof/>
+        </w:rPr>
+        <w:drawing>
+          <wp:anchor distT="0" distB="0" distL="114300" distR="114300" simplePos="0" relativeHeight="251663360" behindDoc="0" locked="0" layoutInCell="1" allowOverlap="1" wp14:anchorId="3AC7D043" wp14:editId="294D3019">
+            <wp:simplePos x="0" y="0"/>
+            <wp:positionH relativeFrom="margin">
+              <wp:align>center</wp:align>
+            </wp:positionH>
+            <wp:positionV relativeFrom="paragraph">
+              <wp:posOffset>218440</wp:posOffset>
+            </wp:positionV>
+            <wp:extent cx="4333875" cy="219075"/>
+            <wp:effectExtent l="0" t="0" r="9525" b="9525"/>
+            <wp:wrapNone/>
+            <wp:docPr id="10" name="Image 10"/>
+            <wp:cNvGraphicFramePr>
+              <a:graphicFrameLocks xmlns:a="http://schemas.openxmlformats.org/drawingml/2006/main" noChangeAspect="1"/>
+            </wp:cNvGraphicFramePr>
+            <a:graphic xmlns:a="http://schemas.openxmlformats.org/drawingml/2006/main">
+              <a:graphicData uri="http://schemas.openxmlformats.org/drawingml/2006/picture">
+                <pic:pic xmlns:pic="http://schemas.openxmlformats.org/drawingml/2006/picture">
+                  <pic:nvPicPr>
+                    <pic:cNvPr id="1" name=""/>
+                    <pic:cNvPicPr/>
+                  </pic:nvPicPr>
+                  <pic:blipFill>
+                    <a:blip r:embed="rId17">
+                      <a:extLst>
+                        <a:ext uri="{28A0092B-C50C-407E-A947-70E740481C1C}">
+                          <a14:useLocalDpi xmlns:a14="http://schemas.microsoft.com/office/drawing/2010/main" val="0"/>
+                        </a:ext>
+                      </a:extLst>
+                    </a:blip>
+                    <a:stretch>
+                      <a:fillRect/>
+                    </a:stretch>
+                  </pic:blipFill>
+                  <pic:spPr>
+                    <a:xfrm>
+                      <a:off x="0" y="0"/>
+                      <a:ext cx="4333875" cy="219075"/>
+                    </a:xfrm>
+                    <a:prstGeom prst="rect">
+                      <a:avLst/>
+                    </a:prstGeom>
+                  </pic:spPr>
+                </pic:pic>
+              </a:graphicData>
+            </a:graphic>
+            <wp14:sizeRelH relativeFrom="page">
+              <wp14:pctWidth>0</wp14:pctWidth>
+            </wp14:sizeRelH>
+            <wp14:sizeRelV relativeFrom="page">
+              <wp14:pctHeight>0</wp14:pctHeight>
+            </wp14:sizeRelV>
+          </wp:anchor>
+        </w:drawing>
+      </w:r>
     </w:p>
     <w:sectPr>
-      <w:footerReference w:type="default" r:id="rId15"/>
+      <w:footerReference w:type="default" r:id="rId18"/>
       <w:pgSz w:w="11906" w:h="16838"/>
       <w:pgMar w:top="1417" w:right="1417" w:bottom="1417" w:left="1417" w:header="737" w:footer="227" w:gutter="0"/>
       <w:cols w:space="708"/>
@@ -4027,7 +4107,7 @@
             <w:noProof/>
             <w:sz w:val="32"/>
           </w:rPr>
-          <w:t>8</w:t>
+          <w:t>10</w:t>
         </w:r>
         <w:r>
           <w:rPr>
@@ -5000,7 +5080,7 @@
 </file>
 
 <file path=customXml/itemProps1.xml><?xml version="1.0" encoding="utf-8"?>
-<ds:datastoreItem xmlns:ds="http://schemas.openxmlformats.org/officeDocument/2006/customXml" ds:itemID="{D1EF4408-3ABD-4213-8C89-14708358DC31}">
+<ds:datastoreItem xmlns:ds="http://schemas.openxmlformats.org/officeDocument/2006/customXml" ds:itemID="{8CF8F5EA-EDF4-4F15-B282-6F89A9E18112}">
   <ds:schemaRefs>
     <ds:schemaRef ds:uri="http://schemas.openxmlformats.org/officeDocument/2006/bibliography"/>
   </ds:schemaRefs>

</xml_diff>